<commit_message>
primeiras analises no R
</commit_message>
<xml_diff>
--- a/parcial Eduardo Nivinski GS.docx
+++ b/parcial Eduardo Nivinski GS.docx
@@ -2833,65 +2833,95 @@
       </w:ins>
       <w:ins w:id="230" w:author="eduardo" w:date="2022-05-06T21:36:00Z">
         <w:r>
-          <w:t>características econômicas, de saúde pública e outras possíveis variáveis afetam a percepção de bem-estar das pessoas</w:t>
-        </w:r>
-      </w:ins>
-      <w:ins w:id="231" w:author="eduardo" w:date="2022-05-06T21:37:00Z">
+          <w:t>características econômicas, de saúde pública e outras possíveis variáveis afeta</w:t>
+        </w:r>
+      </w:ins>
+      <w:ins w:id="231" w:author="eduardo" w:date="2022-05-06T21:50:00Z">
+        <w:r>
+          <w:t>m de fato</w:t>
+        </w:r>
+      </w:ins>
+      <w:ins w:id="232" w:author="eduardo" w:date="2022-05-06T21:36:00Z">
+        <w:r>
+          <w:t xml:space="preserve"> a percepção de bem-estar das pessoas</w:t>
+        </w:r>
+      </w:ins>
+      <w:ins w:id="233" w:author="eduardo" w:date="2022-05-06T21:37:00Z">
         <w:r>
           <w:t xml:space="preserve">? </w:t>
         </w:r>
       </w:ins>
-      <w:ins w:id="232" w:author="eduardo" w:date="2022-05-06T21:32:00Z">
+      <w:ins w:id="234" w:author="eduardo" w:date="2022-05-06T21:32:00Z">
         <w:r>
           <w:t>2</w:t>
         </w:r>
       </w:ins>
-      <w:ins w:id="233" w:author="eduardo" w:date="2022-05-04T21:05:00Z">
+      <w:ins w:id="235" w:author="eduardo" w:date="2022-05-04T21:05:00Z">
         <w:r>
           <w:t xml:space="preserve">) a percepção de bem-estar </w:t>
         </w:r>
       </w:ins>
-      <w:ins w:id="234" w:author="eduardo" w:date="2022-05-04T21:09:00Z">
+      <w:ins w:id="236" w:author="eduardo" w:date="2022-05-04T21:09:00Z">
         <w:r>
           <w:t xml:space="preserve">das pessoas de fato </w:t>
         </w:r>
       </w:ins>
-      <w:ins w:id="235" w:author="eduardo" w:date="2022-05-04T21:05:00Z">
+      <w:ins w:id="237" w:author="eduardo" w:date="2022-05-04T21:05:00Z">
         <w:r>
           <w:t xml:space="preserve">mudou </w:t>
         </w:r>
       </w:ins>
-      <w:ins w:id="236" w:author="eduardo" w:date="2022-05-04T21:09:00Z">
-        <w:r>
-          <w:t xml:space="preserve">durante </w:t>
-        </w:r>
-      </w:ins>
-      <w:ins w:id="237" w:author="eduardo" w:date="2022-05-04T21:05:00Z">
+      <w:ins w:id="238" w:author="eduardo" w:date="2022-05-06T21:50:00Z">
+        <w:r>
+          <w:t>em função</w:t>
+        </w:r>
+      </w:ins>
+      <w:ins w:id="239" w:author="eduardo" w:date="2022-05-04T21:09:00Z">
+        <w:r>
+          <w:t xml:space="preserve"> </w:t>
+        </w:r>
+      </w:ins>
+      <w:ins w:id="240" w:author="eduardo" w:date="2022-05-06T21:50:00Z">
+        <w:r>
+          <w:t>d</w:t>
+        </w:r>
+      </w:ins>
+      <w:ins w:id="241" w:author="eduardo" w:date="2022-05-04T21:05:00Z">
         <w:r>
           <w:t xml:space="preserve">a </w:t>
         </w:r>
       </w:ins>
-      <w:ins w:id="238" w:author="eduardo" w:date="2022-05-04T21:10:00Z">
+      <w:ins w:id="242" w:author="eduardo" w:date="2022-05-04T21:10:00Z">
         <w:r>
           <w:t>pandemia?</w:t>
         </w:r>
       </w:ins>
-      <w:ins w:id="239" w:author="eduardo" w:date="2022-05-04T21:05:00Z">
+      <w:ins w:id="243" w:author="eduardo" w:date="2022-05-04T21:05:00Z">
         <w:r>
           <w:t xml:space="preserve"> </w:t>
         </w:r>
       </w:ins>
-      <w:ins w:id="240" w:author="eduardo" w:date="2022-05-06T21:37:00Z">
+      <w:ins w:id="244" w:author="eduardo" w:date="2022-05-06T21:37:00Z">
         <w:r>
           <w:t xml:space="preserve">Em quais proporções seria possível sentir esses efeitos? </w:t>
         </w:r>
       </w:ins>
-      <w:ins w:id="241" w:author="eduardo" w:date="2022-05-05T20:29:00Z">
+      <w:ins w:id="245" w:author="eduardo" w:date="2022-05-05T20:29:00Z">
         <w:r>
           <w:t>Toda a escolha dos materiais e métodos foram embasadas no desenvolvimento de análises apropriadas para responder a esses pontos</w:t>
         </w:r>
       </w:ins>
-      <w:ins w:id="242" w:author="eduardo" w:date="2022-05-05T20:30:00Z">
+      <w:ins w:id="246" w:author="eduardo" w:date="2022-05-06T21:50:00Z">
+        <w:r>
+          <w:t xml:space="preserve"> e assim chegar a inferências </w:t>
+        </w:r>
+      </w:ins>
+      <w:ins w:id="247" w:author="eduardo" w:date="2022-05-06T21:51:00Z">
+        <w:r>
+          <w:t>a respeito da pergunta principal</w:t>
+        </w:r>
+      </w:ins>
+      <w:ins w:id="248" w:author="eduardo" w:date="2022-05-05T20:30:00Z">
         <w:r>
           <w:t>.</w:t>
         </w:r>
@@ -2901,7 +2931,7 @@
       <w:pPr>
         <w:ind w:firstLine="360"/>
         <w:rPr>
-          <w:ins w:id="243" w:author="eduardo" w:date="2022-05-04T21:04:00Z"/>
+          <w:ins w:id="249" w:author="eduardo" w:date="2022-05-04T21:04:00Z"/>
         </w:rPr>
       </w:pPr>
     </w:p>
@@ -2909,10 +2939,10 @@
       <w:pPr>
         <w:ind w:firstLine="360"/>
         <w:rPr>
-          <w:ins w:id="244" w:author="eduardo" w:date="2022-05-06T21:39:00Z"/>
-        </w:rPr>
-      </w:pPr>
-      <w:ins w:id="245" w:author="eduardo" w:date="2022-02-23T20:10:00Z">
+          <w:ins w:id="250" w:author="eduardo" w:date="2022-05-06T21:39:00Z"/>
+        </w:rPr>
+      </w:pPr>
+      <w:ins w:id="251" w:author="eduardo" w:date="2022-02-23T20:10:00Z">
         <w:r>
           <w:t xml:space="preserve">Para análise das questões levantadas foram utilizados os dados da </w:t>
         </w:r>
@@ -2989,22 +3019,22 @@
           <w:t>definiam a percepção de bem-estar das pessoas</w:t>
         </w:r>
       </w:ins>
-      <w:ins w:id="246" w:author="eduardo" w:date="2022-02-23T20:11:00Z">
+      <w:ins w:id="252" w:author="eduardo" w:date="2022-02-23T20:11:00Z">
         <w:r>
           <w:t xml:space="preserve"> em determinados anos, chegando assim no chamado</w:t>
         </w:r>
       </w:ins>
-      <w:ins w:id="247" w:author="eduardo" w:date="2022-02-23T20:10:00Z">
+      <w:ins w:id="253" w:author="eduardo" w:date="2022-02-23T20:10:00Z">
         <w:r>
           <w:t xml:space="preserve"> </w:t>
         </w:r>
       </w:ins>
-      <w:ins w:id="248" w:author="eduardo" w:date="2022-02-23T20:11:00Z">
+      <w:ins w:id="254" w:author="eduardo" w:date="2022-02-23T20:11:00Z">
         <w:r>
           <w:t>“</w:t>
         </w:r>
       </w:ins>
-      <w:ins w:id="249" w:author="eduardo" w:date="2022-02-23T20:10:00Z">
+      <w:ins w:id="255" w:author="eduardo" w:date="2022-02-23T20:10:00Z">
         <w:r>
           <w:rPr>
             <w:i/>
@@ -3013,7 +3043,7 @@
           <w:t>l</w:t>
         </w:r>
       </w:ins>
-      <w:ins w:id="250" w:author="eduardo" w:date="2022-02-23T20:20:00Z">
+      <w:ins w:id="256" w:author="eduardo" w:date="2022-02-23T20:20:00Z">
         <w:r>
           <w:rPr>
             <w:i/>
@@ -3022,7 +3052,7 @@
           <w:t>a</w:t>
         </w:r>
       </w:ins>
-      <w:ins w:id="251" w:author="eduardo" w:date="2022-02-23T20:10:00Z">
+      <w:ins w:id="257" w:author="eduardo" w:date="2022-02-23T20:10:00Z">
         <w:r>
           <w:rPr>
             <w:i/>
@@ -3031,7 +3061,7 @@
           <w:t>dder</w:t>
         </w:r>
       </w:ins>
-      <w:ins w:id="252" w:author="eduardo" w:date="2022-02-23T20:11:00Z">
+      <w:ins w:id="258" w:author="eduardo" w:date="2022-02-23T20:11:00Z">
         <w:r>
           <w:rPr>
             <w:i/>
@@ -3040,7 +3070,7 @@
           <w:t>_</w:t>
         </w:r>
       </w:ins>
-      <w:ins w:id="253" w:author="eduardo" w:date="2022-02-23T20:10:00Z">
+      <w:ins w:id="259" w:author="eduardo" w:date="2022-02-23T20:10:00Z">
         <w:r>
           <w:rPr>
             <w:i/>
@@ -3049,7 +3079,7 @@
           <w:t>score</w:t>
         </w:r>
       </w:ins>
-      <w:ins w:id="254" w:author="eduardo" w:date="2022-02-23T20:11:00Z">
+      <w:ins w:id="260" w:author="eduardo" w:date="2022-02-23T20:11:00Z">
         <w:r>
           <w:rPr>
             <w:i/>
@@ -3059,7 +3089,7 @@
         </w:r>
         <w:r>
           <w:rPr>
-            <w:rPrChange w:id="255" w:author="eduardo" w:date="2022-02-23T20:11:00Z">
+            <w:rPrChange w:id="261" w:author="eduardo" w:date="2022-02-23T20:11:00Z">
               <w:rPr>
                 <w:i/>
                 <w:iCs/>
@@ -3069,32 +3099,32 @@
           <w:t xml:space="preserve">ou </w:t>
         </w:r>
       </w:ins>
-      <w:ins w:id="256" w:author="eduardo" w:date="2022-02-23T20:12:00Z">
+      <w:ins w:id="262" w:author="eduardo" w:date="2022-02-23T20:12:00Z">
         <w:r>
           <w:t>percepção de bem-estar</w:t>
         </w:r>
       </w:ins>
-      <w:ins w:id="257" w:author="eduardo" w:date="2022-02-23T20:10:00Z">
+      <w:ins w:id="263" w:author="eduardo" w:date="2022-02-23T20:10:00Z">
         <w:r>
           <w:t>.</w:t>
         </w:r>
       </w:ins>
-      <w:ins w:id="258" w:author="eduardo" w:date="2022-02-23T20:12:00Z">
+      <w:ins w:id="264" w:author="eduardo" w:date="2022-02-23T20:12:00Z">
         <w:r>
           <w:t xml:space="preserve"> A pergunta chave </w:t>
         </w:r>
       </w:ins>
-      <w:ins w:id="259" w:author="eduardo" w:date="2022-05-06T21:38:00Z">
+      <w:ins w:id="265" w:author="eduardo" w:date="2022-05-06T21:38:00Z">
         <w:r>
           <w:t>da WHR</w:t>
         </w:r>
       </w:ins>
-      <w:ins w:id="260" w:author="eduardo" w:date="2022-02-23T20:12:00Z">
+      <w:ins w:id="266" w:author="eduardo" w:date="2022-02-23T20:12:00Z">
         <w:r>
           <w:t xml:space="preserve"> para a construção da variável </w:t>
         </w:r>
       </w:ins>
-      <w:ins w:id="261" w:author="eduardo" w:date="2022-05-06T21:38:00Z">
+      <w:ins w:id="267" w:author="eduardo" w:date="2022-05-06T21:38:00Z">
         <w:r>
           <w:rPr>
             <w:i/>
@@ -3134,22 +3164,22 @@
           <w:t xml:space="preserve"> </w:t>
         </w:r>
       </w:ins>
-      <w:ins w:id="262" w:author="eduardo" w:date="2022-02-23T20:12:00Z">
+      <w:ins w:id="268" w:author="eduardo" w:date="2022-02-23T20:12:00Z">
         <w:r>
           <w:t xml:space="preserve">foi: </w:t>
         </w:r>
       </w:ins>
-      <w:ins w:id="263" w:author="eduardo" w:date="2022-02-23T20:14:00Z">
+      <w:ins w:id="269" w:author="eduardo" w:date="2022-02-23T20:14:00Z">
         <w:r>
           <w:t>“Por favor, imagine uma escada, com degraus numerados de 0 no inferior para 10 no topo. O topo da escada representa a melhor vida possível para você e o fundo da escada representa a pior vida possível para você</w:t>
         </w:r>
       </w:ins>
-      <w:ins w:id="264" w:author="eduardo" w:date="2022-02-23T20:15:00Z">
+      <w:ins w:id="270" w:author="eduardo" w:date="2022-02-23T20:15:00Z">
         <w:r>
           <w:t>; Em que degrau da escada você diria que pessoalmente sente que está neste Tempo?".</w:t>
         </w:r>
       </w:ins>
-      <w:ins w:id="265" w:author="eduardo" w:date="2022-05-04T20:55:00Z">
+      <w:ins w:id="271" w:author="eduardo" w:date="2022-05-04T20:55:00Z">
         <w:r>
           <w:t xml:space="preserve"> </w:t>
         </w:r>
@@ -3159,7 +3189,7 @@
       <w:pPr>
         <w:ind w:firstLine="360"/>
         <w:rPr>
-          <w:ins w:id="266" w:author="eduardo" w:date="2022-05-06T21:39:00Z"/>
+          <w:ins w:id="272" w:author="eduardo" w:date="2022-05-06T21:39:00Z"/>
         </w:rPr>
       </w:pPr>
     </w:p>
@@ -3167,10 +3197,10 @@
       <w:pPr>
         <w:ind w:firstLine="360"/>
         <w:rPr>
-          <w:ins w:id="267" w:author="eduardo" w:date="2022-05-04T20:59:00Z"/>
-        </w:rPr>
-      </w:pPr>
-      <w:ins w:id="268" w:author="eduardo" w:date="2022-05-04T20:55:00Z">
+          <w:ins w:id="273" w:author="eduardo" w:date="2022-05-04T20:59:00Z"/>
+        </w:rPr>
+      </w:pPr>
+      <w:ins w:id="274" w:author="eduardo" w:date="2022-05-04T20:55:00Z">
         <w:r>
           <w:t xml:space="preserve">O </w:t>
         </w:r>
@@ -3178,7 +3208,7 @@
           <w:rPr>
             <w:i/>
             <w:iCs/>
-            <w:rPrChange w:id="269" w:author="eduardo" w:date="2022-05-04T20:55:00Z">
+            <w:rPrChange w:id="275" w:author="eduardo" w:date="2022-05-04T20:55:00Z">
               <w:rPr/>
             </w:rPrChange>
           </w:rPr>
@@ -3188,14 +3218,14 @@
           <w:t xml:space="preserve"> é</w:t>
         </w:r>
       </w:ins>
-      <w:ins w:id="270" w:author="eduardo" w:date="2022-05-06T21:39:00Z">
+      <w:ins w:id="276" w:author="eduardo" w:date="2022-05-06T21:39:00Z">
         <w:r>
           <w:t xml:space="preserve"> a </w:t>
         </w:r>
         <w:r>
           <w:rPr>
             <w:highlight w:val="yellow"/>
-            <w:rPrChange w:id="271" w:author="eduardo" w:date="2022-05-06T21:44:00Z">
+            <w:rPrChange w:id="277" w:author="eduardo" w:date="2022-05-06T21:44:00Z">
               <w:rPr/>
             </w:rPrChange>
           </w:rPr>
@@ -3205,67 +3235,67 @@
           <w:t xml:space="preserve"> </w:t>
         </w:r>
       </w:ins>
-      <w:ins w:id="272" w:author="eduardo" w:date="2022-05-06T21:40:00Z">
+      <w:ins w:id="278" w:author="eduardo" w:date="2022-05-06T21:40:00Z">
         <w:r>
           <w:t xml:space="preserve">que ajuda a entender </w:t>
         </w:r>
       </w:ins>
-      <w:ins w:id="273" w:author="eduardo" w:date="2022-05-06T21:42:00Z">
+      <w:ins w:id="279" w:author="eduardo" w:date="2022-05-06T21:42:00Z">
         <w:r>
           <w:t>como</w:t>
         </w:r>
       </w:ins>
-      <w:ins w:id="274" w:author="eduardo" w:date="2022-05-06T21:41:00Z">
+      <w:ins w:id="280" w:author="eduardo" w:date="2022-05-06T21:41:00Z">
         <w:r>
           <w:t xml:space="preserve"> variáveis de qualidade econômica, sociais e de saúde </w:t>
         </w:r>
       </w:ins>
-      <w:ins w:id="275" w:author="eduardo" w:date="2022-05-06T21:42:00Z">
+      <w:ins w:id="281" w:author="eduardo" w:date="2022-05-06T21:42:00Z">
         <w:r>
           <w:t xml:space="preserve">impactam de fato a percepção de bem-estar das pessoas antes e durante a pandemia, assim como possíveis variações dessa percepção. </w:t>
         </w:r>
       </w:ins>
-      <w:ins w:id="276" w:author="eduardo" w:date="2022-05-06T21:43:00Z">
+      <w:ins w:id="282" w:author="eduardo" w:date="2022-05-06T21:43:00Z">
         <w:r>
           <w:t>Foram escolhidas</w:t>
         </w:r>
       </w:ins>
-      <w:ins w:id="277" w:author="eduardo" w:date="2022-05-04T20:56:00Z">
+      <w:ins w:id="283" w:author="eduardo" w:date="2022-05-04T20:56:00Z">
         <w:r>
           <w:t xml:space="preserve"> </w:t>
         </w:r>
       </w:ins>
-      <w:ins w:id="278" w:author="eduardo" w:date="2022-05-06T21:43:00Z">
+      <w:ins w:id="284" w:author="eduardo" w:date="2022-05-06T21:43:00Z">
         <w:r>
           <w:t xml:space="preserve">assim mais </w:t>
         </w:r>
       </w:ins>
-      <w:ins w:id="279" w:author="eduardo" w:date="2022-05-04T20:56:00Z">
+      <w:ins w:id="285" w:author="eduardo" w:date="2022-05-04T20:56:00Z">
         <w:r>
           <w:t xml:space="preserve">duas variáveis </w:t>
         </w:r>
       </w:ins>
-      <w:ins w:id="280" w:author="eduardo" w:date="2022-05-06T21:43:00Z">
+      <w:ins w:id="286" w:author="eduardo" w:date="2022-05-06T21:43:00Z">
         <w:r>
           <w:t>para análise d</w:t>
         </w:r>
       </w:ins>
-      <w:ins w:id="281" w:author="eduardo" w:date="2022-05-06T21:44:00Z">
+      <w:ins w:id="287" w:author="eduardo" w:date="2022-05-06T21:44:00Z">
         <w:r>
           <w:t>a</w:t>
         </w:r>
       </w:ins>
-      <w:ins w:id="282" w:author="eduardo" w:date="2022-05-06T21:43:00Z">
+      <w:ins w:id="288" w:author="eduardo" w:date="2022-05-06T21:43:00Z">
         <w:r>
           <w:t xml:space="preserve"> qualidade econômica</w:t>
         </w:r>
       </w:ins>
-      <w:ins w:id="283" w:author="eduardo" w:date="2022-05-06T21:44:00Z">
+      <w:ins w:id="289" w:author="eduardo" w:date="2022-05-06T21:44:00Z">
         <w:r>
           <w:t xml:space="preserve">, social e de saúde de cada país analisada, que são </w:t>
         </w:r>
       </w:ins>
-      <w:ins w:id="284" w:author="eduardo" w:date="2022-05-04T20:57:00Z">
+      <w:ins w:id="290" w:author="eduardo" w:date="2022-05-04T20:57:00Z">
         <w:r>
           <w:t>log_gdp e h</w:t>
         </w:r>
@@ -3288,52 +3318,52 @@
           <w:t>, representa</w:t>
         </w:r>
       </w:ins>
-      <w:ins w:id="285" w:author="eduardo" w:date="2022-05-06T21:44:00Z">
+      <w:ins w:id="291" w:author="eduardo" w:date="2022-05-06T21:44:00Z">
         <w:r>
           <w:t>ndo</w:t>
         </w:r>
       </w:ins>
-      <w:ins w:id="286" w:author="eduardo" w:date="2022-05-04T20:57:00Z">
+      <w:ins w:id="292" w:author="eduardo" w:date="2022-05-04T20:57:00Z">
         <w:r>
           <w:t xml:space="preserve"> respectivamente o poder </w:t>
         </w:r>
       </w:ins>
-      <w:ins w:id="287" w:author="eduardo" w:date="2022-05-06T21:44:00Z">
+      <w:ins w:id="293" w:author="eduardo" w:date="2022-05-06T21:44:00Z">
         <w:r>
           <w:t>de compra m</w:t>
         </w:r>
       </w:ins>
-      <w:ins w:id="288" w:author="eduardo" w:date="2022-05-06T21:45:00Z">
+      <w:ins w:id="294" w:author="eduardo" w:date="2022-05-06T21:45:00Z">
         <w:r>
           <w:t xml:space="preserve">édio, </w:t>
         </w:r>
       </w:ins>
-      <w:ins w:id="289" w:author="eduardo" w:date="2022-05-06T21:44:00Z">
+      <w:ins w:id="295" w:author="eduardo" w:date="2022-05-06T21:44:00Z">
         <w:r>
           <w:t>pareado em dólar</w:t>
         </w:r>
       </w:ins>
-      <w:ins w:id="290" w:author="eduardo" w:date="2022-05-06T21:45:00Z">
+      <w:ins w:id="296" w:author="eduardo" w:date="2022-05-06T21:45:00Z">
         <w:r>
           <w:t>,</w:t>
         </w:r>
       </w:ins>
-      <w:ins w:id="291" w:author="eduardo" w:date="2022-05-04T20:57:00Z">
+      <w:ins w:id="297" w:author="eduardo" w:date="2022-05-04T20:57:00Z">
         <w:r>
           <w:t xml:space="preserve"> e </w:t>
         </w:r>
       </w:ins>
-      <w:ins w:id="292" w:author="eduardo" w:date="2022-05-06T21:45:00Z">
+      <w:ins w:id="298" w:author="eduardo" w:date="2022-05-06T21:45:00Z">
         <w:r>
           <w:t>a</w:t>
         </w:r>
       </w:ins>
-      <w:ins w:id="293" w:author="eduardo" w:date="2022-05-04T20:57:00Z">
+      <w:ins w:id="299" w:author="eduardo" w:date="2022-05-04T20:57:00Z">
         <w:r>
           <w:t xml:space="preserve"> expetativa de vida</w:t>
         </w:r>
       </w:ins>
-      <w:ins w:id="294" w:author="eduardo" w:date="2022-05-06T21:45:00Z">
+      <w:ins w:id="300" w:author="eduardo" w:date="2022-05-06T21:45:00Z">
         <w:r>
           <w:t xml:space="preserve"> em anos </w:t>
         </w:r>
@@ -3349,9 +3379,9 @@
       <w:pPr>
         <w:ind w:firstLine="360"/>
         <w:rPr>
-          <w:ins w:id="295" w:author="eduardo" w:date="2022-02-23T20:09:00Z"/>
-        </w:rPr>
-        <w:pPrChange w:id="296" w:author="eduardo" w:date="2022-02-23T20:15:00Z">
+          <w:ins w:id="301" w:author="eduardo" w:date="2022-02-23T20:09:00Z"/>
+        </w:rPr>
+        <w:pPrChange w:id="302" w:author="eduardo" w:date="2022-02-23T20:15:00Z">
           <w:pPr>
             <w:ind w:firstLine="426"/>
           </w:pPr>
@@ -3362,32 +3392,32 @@
       <w:pPr>
         <w:ind w:firstLine="426"/>
         <w:rPr>
-          <w:ins w:id="297" w:author="eduardo" w:date="2022-05-04T21:34:00Z"/>
-        </w:rPr>
-      </w:pPr>
-      <w:ins w:id="298" w:author="eduardo" w:date="2022-02-23T20:16:00Z">
+          <w:ins w:id="303" w:author="eduardo" w:date="2022-05-04T21:34:00Z"/>
+        </w:rPr>
+      </w:pPr>
+      <w:ins w:id="304" w:author="eduardo" w:date="2022-02-23T20:16:00Z">
         <w:r>
           <w:t xml:space="preserve">Os dados </w:t>
         </w:r>
       </w:ins>
-      <w:ins w:id="299" w:author="eduardo" w:date="2022-05-04T21:31:00Z">
+      <w:ins w:id="305" w:author="eduardo" w:date="2022-05-04T21:31:00Z">
         <w:r>
           <w:t xml:space="preserve">originais </w:t>
         </w:r>
       </w:ins>
-      <w:ins w:id="300" w:author="eduardo" w:date="2022-02-23T20:16:00Z">
+      <w:ins w:id="306" w:author="eduardo" w:date="2022-02-23T20:16:00Z">
         <w:r>
           <w:t xml:space="preserve">desta pesquisa </w:t>
         </w:r>
       </w:ins>
-      <w:ins w:id="301" w:author="eduardo" w:date="2022-05-04T21:31:00Z">
+      <w:ins w:id="307" w:author="eduardo" w:date="2022-05-04T21:31:00Z">
         <w:r>
           <w:t xml:space="preserve">foram adquiridos </w:t>
         </w:r>
         <w:r>
           <w:rPr>
             <w:highlight w:val="yellow"/>
-            <w:rPrChange w:id="302" w:author="eduardo" w:date="2022-05-04T21:31:00Z">
+            <w:rPrChange w:id="308" w:author="eduardo" w:date="2022-05-04T21:31:00Z">
               <w:rPr/>
             </w:rPrChange>
           </w:rPr>
@@ -3397,57 +3427,57 @@
           <w:t xml:space="preserve"> </w:t>
         </w:r>
       </w:ins>
-      <w:ins w:id="303" w:author="eduardo" w:date="2022-05-04T21:32:00Z">
+      <w:ins w:id="309" w:author="eduardo" w:date="2022-05-04T21:32:00Z">
         <w:r>
           <w:t xml:space="preserve">correspondente aos resultados publicados em 2021 </w:t>
         </w:r>
       </w:ins>
-      <w:ins w:id="304" w:author="eduardo" w:date="2022-05-05T20:30:00Z">
+      <w:ins w:id="310" w:author="eduardo" w:date="2022-05-05T20:30:00Z">
         <w:r>
           <w:t xml:space="preserve">e </w:t>
         </w:r>
       </w:ins>
-      <w:ins w:id="305" w:author="eduardo" w:date="2022-05-04T21:32:00Z">
+      <w:ins w:id="311" w:author="eduardo" w:date="2022-05-04T21:32:00Z">
         <w:r>
           <w:t>qu</w:t>
         </w:r>
       </w:ins>
-      <w:ins w:id="306" w:author="eduardo" w:date="2022-05-04T21:31:00Z">
+      <w:ins w:id="312" w:author="eduardo" w:date="2022-05-04T21:31:00Z">
         <w:r>
           <w:t xml:space="preserve">e </w:t>
         </w:r>
       </w:ins>
-      <w:ins w:id="307" w:author="eduardo" w:date="2022-02-23T20:16:00Z">
+      <w:ins w:id="313" w:author="eduardo" w:date="2022-02-23T20:16:00Z">
         <w:r>
           <w:t xml:space="preserve">contemplam </w:t>
         </w:r>
       </w:ins>
-      <w:ins w:id="308" w:author="eduardo" w:date="2022-05-04T21:31:00Z">
+      <w:ins w:id="314" w:author="eduardo" w:date="2022-05-04T21:31:00Z">
         <w:r>
           <w:t xml:space="preserve">as observações de 2008 </w:t>
         </w:r>
       </w:ins>
-      <w:ins w:id="309" w:author="eduardo" w:date="2022-05-04T21:32:00Z">
+      <w:ins w:id="315" w:author="eduardo" w:date="2022-05-04T21:32:00Z">
         <w:r>
           <w:t>até 2020</w:t>
         </w:r>
       </w:ins>
-      <w:ins w:id="310" w:author="eduardo" w:date="2022-05-04T21:34:00Z">
+      <w:ins w:id="316" w:author="eduardo" w:date="2022-05-04T21:34:00Z">
         <w:r>
           <w:t xml:space="preserve"> com outras variáveis além das três principais já mencionadas</w:t>
         </w:r>
       </w:ins>
-      <w:ins w:id="311" w:author="eduardo" w:date="2022-02-23T20:17:00Z">
+      <w:ins w:id="317" w:author="eduardo" w:date="2022-02-23T20:17:00Z">
         <w:r>
           <w:t>, unificados</w:t>
         </w:r>
       </w:ins>
-      <w:ins w:id="312" w:author="eduardo" w:date="2022-05-04T21:34:00Z">
+      <w:ins w:id="318" w:author="eduardo" w:date="2022-05-04T21:34:00Z">
         <w:r>
           <w:t xml:space="preserve"> assim</w:t>
         </w:r>
       </w:ins>
-      <w:ins w:id="313" w:author="eduardo" w:date="2022-02-23T20:17:00Z">
+      <w:ins w:id="319" w:author="eduardo" w:date="2022-02-23T20:17:00Z">
         <w:r>
           <w:t xml:space="preserve"> em um banco de dados geral. </w:t>
         </w:r>
@@ -3457,7 +3487,7 @@
       <w:pPr>
         <w:ind w:firstLine="426"/>
         <w:rPr>
-          <w:ins w:id="314" w:author="eduardo" w:date="2022-05-04T21:43:00Z"/>
+          <w:ins w:id="320" w:author="eduardo" w:date="2022-05-04T21:43:00Z"/>
         </w:rPr>
       </w:pPr>
     </w:p>
@@ -3465,36 +3495,36 @@
       <w:pPr>
         <w:ind w:firstLine="426"/>
         <w:rPr>
-          <w:ins w:id="315" w:author="eduardo" w:date="2022-05-06T21:46:00Z"/>
-        </w:rPr>
-      </w:pPr>
-      <w:ins w:id="316" w:author="eduardo" w:date="2022-05-06T20:55:00Z">
+          <w:ins w:id="321" w:author="eduardo" w:date="2022-05-06T21:46:00Z"/>
+        </w:rPr>
+      </w:pPr>
+      <w:ins w:id="322" w:author="eduardo" w:date="2022-05-06T20:55:00Z">
         <w:r>
           <w:lastRenderedPageBreak/>
           <w:t>As ferramentas de análise, limpeza e organização dos dados</w:t>
         </w:r>
       </w:ins>
-      <w:ins w:id="317" w:author="eduardo" w:date="2022-05-06T20:56:00Z">
+      <w:ins w:id="323" w:author="eduardo" w:date="2022-05-06T20:56:00Z">
         <w:r>
           <w:t xml:space="preserve"> foram feitas</w:t>
         </w:r>
       </w:ins>
-      <w:ins w:id="318" w:author="eduardo" w:date="2022-05-06T20:55:00Z">
+      <w:ins w:id="324" w:author="eduardo" w:date="2022-05-06T20:55:00Z">
         <w:r>
           <w:t xml:space="preserve"> </w:t>
         </w:r>
       </w:ins>
-      <w:ins w:id="319" w:author="eduardo" w:date="2022-05-06T20:56:00Z">
+      <w:ins w:id="325" w:author="eduardo" w:date="2022-05-06T20:56:00Z">
         <w:r>
           <w:t xml:space="preserve">inicialmente pelo software </w:t>
         </w:r>
       </w:ins>
-      <w:ins w:id="320" w:author="eduardo" w:date="2022-05-06T20:55:00Z">
+      <w:ins w:id="326" w:author="eduardo" w:date="2022-05-06T20:55:00Z">
         <w:r>
           <w:t>R para limpeza, organização, visualização e teste iniciais dos dados</w:t>
         </w:r>
       </w:ins>
-      <w:ins w:id="321" w:author="eduardo" w:date="2022-05-06T20:56:00Z">
+      <w:ins w:id="327" w:author="eduardo" w:date="2022-05-06T20:56:00Z">
         <w:r>
           <w:t>, concretizando as seguintes etapas:</w:t>
         </w:r>
@@ -3504,7 +3534,7 @@
       <w:pPr>
         <w:ind w:firstLine="426"/>
         <w:rPr>
-          <w:ins w:id="322" w:author="eduardo" w:date="2022-05-06T20:50:00Z"/>
+          <w:ins w:id="328" w:author="eduardo" w:date="2022-05-06T20:50:00Z"/>
         </w:rPr>
       </w:pPr>
     </w:p>
@@ -3516,72 +3546,72 @@
           <w:numId w:val="4"/>
         </w:numPr>
         <w:rPr>
-          <w:ins w:id="323" w:author="eduardo" w:date="2022-05-06T20:51:00Z"/>
-        </w:rPr>
-      </w:pPr>
-      <w:ins w:id="324" w:author="eduardo" w:date="2022-05-04T21:43:00Z">
+          <w:ins w:id="329" w:author="eduardo" w:date="2022-05-06T20:51:00Z"/>
+        </w:rPr>
+      </w:pPr>
+      <w:ins w:id="330" w:author="eduardo" w:date="2022-05-04T21:43:00Z">
         <w:r>
           <w:t>Identificação e exclusão d</w:t>
         </w:r>
       </w:ins>
-      <w:ins w:id="325" w:author="eduardo" w:date="2022-05-04T21:41:00Z">
+      <w:ins w:id="331" w:author="eduardo" w:date="2022-05-04T21:41:00Z">
         <w:r>
           <w:t xml:space="preserve">as variáveis </w:t>
         </w:r>
       </w:ins>
-      <w:ins w:id="326" w:author="eduardo" w:date="2022-05-04T21:43:00Z">
+      <w:ins w:id="332" w:author="eduardo" w:date="2022-05-04T21:43:00Z">
         <w:r>
           <w:t xml:space="preserve">(colunas) </w:t>
         </w:r>
       </w:ins>
-      <w:ins w:id="327" w:author="eduardo" w:date="2022-05-04T21:41:00Z">
+      <w:ins w:id="333" w:author="eduardo" w:date="2022-05-04T21:41:00Z">
         <w:r>
           <w:t xml:space="preserve">que não </w:t>
         </w:r>
       </w:ins>
-      <w:ins w:id="328" w:author="eduardo" w:date="2022-05-04T21:43:00Z">
+      <w:ins w:id="334" w:author="eduardo" w:date="2022-05-04T21:43:00Z">
         <w:r>
           <w:t>eram</w:t>
         </w:r>
       </w:ins>
-      <w:ins w:id="329" w:author="eduardo" w:date="2022-05-04T21:41:00Z">
+      <w:ins w:id="335" w:author="eduardo" w:date="2022-05-04T21:41:00Z">
         <w:r>
           <w:t xml:space="preserve"> </w:t>
         </w:r>
       </w:ins>
-      <w:ins w:id="330" w:author="eduardo" w:date="2022-05-04T21:42:00Z">
+      <w:ins w:id="336" w:author="eduardo" w:date="2022-05-04T21:42:00Z">
         <w:r>
           <w:t xml:space="preserve">necessárias para </w:t>
         </w:r>
       </w:ins>
-      <w:ins w:id="331" w:author="eduardo" w:date="2022-05-06T20:47:00Z">
+      <w:ins w:id="337" w:author="eduardo" w:date="2022-05-06T20:47:00Z">
         <w:r>
           <w:t>a análise, sendo elas:</w:t>
         </w:r>
       </w:ins>
-      <w:ins w:id="332" w:author="eduardo" w:date="2022-05-05T20:31:00Z">
+      <w:ins w:id="338" w:author="eduardo" w:date="2022-05-05T20:31:00Z">
         <w:r>
           <w:t xml:space="preserve"> </w:t>
         </w:r>
       </w:ins>
-      <w:ins w:id="333" w:author="eduardo" w:date="2022-05-04T21:44:00Z">
+      <w:ins w:id="339" w:author="eduardo" w:date="2022-05-04T21:44:00Z">
         <w:r>
           <w:rPr>
             <w:i/>
             <w:iCs/>
-            <w:rPrChange w:id="334" w:author="eduardo" w:date="2022-05-06T20:58:00Z">
+            <w:rPrChange w:id="340" w:author="eduardo" w:date="2022-05-06T20:58:00Z">
               <w:rPr/>
             </w:rPrChange>
           </w:rPr>
           <w:t>Social Support, Freedom to make life choices, Generosity, Perceptions of corruption</w:t>
         </w:r>
       </w:ins>
-      <w:ins w:id="335" w:author="eduardo" w:date="2022-05-04T21:45:00Z">
+      <w:ins w:id="341" w:author="eduardo" w:date="2022-05-04T21:45:00Z">
         <w:r>
           <w:rPr>
             <w:i/>
             <w:iCs/>
-            <w:rPrChange w:id="336" w:author="eduardo" w:date="2022-05-06T20:58:00Z">
+            <w:rPrChange w:id="342" w:author="eduardo" w:date="2022-05-06T20:58:00Z">
               <w:rPr/>
             </w:rPrChange>
           </w:rPr>
@@ -3594,14 +3624,14 @@
           <w:rPr>
             <w:i/>
             <w:iCs/>
-            <w:rPrChange w:id="337" w:author="eduardo" w:date="2022-05-06T20:58:00Z">
+            <w:rPrChange w:id="343" w:author="eduardo" w:date="2022-05-06T20:58:00Z">
               <w:rPr/>
             </w:rPrChange>
           </w:rPr>
           <w:t>Negative Affect</w:t>
         </w:r>
       </w:ins>
-      <w:ins w:id="338" w:author="eduardo" w:date="2022-05-04T21:44:00Z">
+      <w:ins w:id="344" w:author="eduardo" w:date="2022-05-04T21:44:00Z">
         <w:r>
           <w:t>.</w:t>
         </w:r>
@@ -3612,9 +3642,9 @@
         <w:pStyle w:val="PargrafodaLista"/>
         <w:ind w:left="1146"/>
         <w:rPr>
-          <w:ins w:id="339" w:author="eduardo" w:date="2022-05-04T21:37:00Z"/>
-        </w:rPr>
-        <w:pPrChange w:id="340" w:author="eduardo" w:date="2022-05-06T20:51:00Z">
+          <w:ins w:id="345" w:author="eduardo" w:date="2022-05-04T21:37:00Z"/>
+        </w:rPr>
+        <w:pPrChange w:id="346" w:author="eduardo" w:date="2022-05-06T20:51:00Z">
           <w:pPr>
             <w:ind w:firstLine="426"/>
           </w:pPr>
@@ -3629,73 +3659,73 @@
           <w:numId w:val="4"/>
         </w:numPr>
         <w:rPr>
-          <w:ins w:id="341" w:author="eduardo" w:date="2022-05-06T20:51:00Z"/>
-        </w:rPr>
-      </w:pPr>
-      <w:ins w:id="342" w:author="eduardo" w:date="2022-05-04T21:39:00Z">
+          <w:ins w:id="347" w:author="eduardo" w:date="2022-05-06T20:51:00Z"/>
+        </w:rPr>
+      </w:pPr>
+      <w:ins w:id="348" w:author="eduardo" w:date="2022-05-04T21:39:00Z">
         <w:r>
           <w:t>Identifica</w:t>
         </w:r>
       </w:ins>
-      <w:ins w:id="343" w:author="eduardo" w:date="2022-05-05T20:31:00Z">
+      <w:ins w:id="349" w:author="eduardo" w:date="2022-05-05T20:31:00Z">
         <w:r>
           <w:t>ção</w:t>
         </w:r>
       </w:ins>
-      <w:ins w:id="344" w:author="eduardo" w:date="2022-05-04T21:39:00Z">
+      <w:ins w:id="350" w:author="eduardo" w:date="2022-05-04T21:39:00Z">
         <w:r>
           <w:t xml:space="preserve"> </w:t>
         </w:r>
       </w:ins>
-      <w:ins w:id="345" w:author="eduardo" w:date="2022-05-05T20:31:00Z">
+      <w:ins w:id="351" w:author="eduardo" w:date="2022-05-05T20:31:00Z">
         <w:r>
           <w:t>d</w:t>
         </w:r>
       </w:ins>
-      <w:ins w:id="346" w:author="eduardo" w:date="2022-05-04T21:39:00Z">
+      <w:ins w:id="352" w:author="eduardo" w:date="2022-05-04T21:39:00Z">
         <w:r>
           <w:t>os países que pode</w:t>
         </w:r>
       </w:ins>
-      <w:ins w:id="347" w:author="eduardo" w:date="2022-05-05T20:31:00Z">
+      <w:ins w:id="353" w:author="eduardo" w:date="2022-05-05T20:31:00Z">
         <w:r>
           <w:t>riam ser usados por</w:t>
         </w:r>
       </w:ins>
-      <w:ins w:id="348" w:author="eduardo" w:date="2022-05-04T21:39:00Z">
+      <w:ins w:id="354" w:author="eduardo" w:date="2022-05-04T21:39:00Z">
         <w:r>
           <w:t xml:space="preserve"> </w:t>
         </w:r>
       </w:ins>
-      <w:ins w:id="349" w:author="eduardo" w:date="2022-05-04T21:40:00Z">
+      <w:ins w:id="355" w:author="eduardo" w:date="2022-05-04T21:40:00Z">
         <w:r>
           <w:t>possu</w:t>
         </w:r>
       </w:ins>
-      <w:ins w:id="350" w:author="eduardo" w:date="2022-05-05T20:31:00Z">
+      <w:ins w:id="356" w:author="eduardo" w:date="2022-05-05T20:31:00Z">
         <w:r>
           <w:t>írem os</w:t>
         </w:r>
       </w:ins>
-      <w:ins w:id="351" w:author="eduardo" w:date="2022-05-04T21:40:00Z">
+      <w:ins w:id="357" w:author="eduardo" w:date="2022-05-04T21:40:00Z">
         <w:r>
           <w:t xml:space="preserve"> dados para os </w:t>
         </w:r>
         <w:r>
           <w:rPr>
             <w:highlight w:val="yellow"/>
-            <w:rPrChange w:id="352" w:author="eduardo" w:date="2022-05-06T20:51:00Z">
+            <w:rPrChange w:id="358" w:author="eduardo" w:date="2022-05-06T20:51:00Z">
               <w:rPr/>
             </w:rPrChange>
           </w:rPr>
           <w:t xml:space="preserve">anos de </w:t>
         </w:r>
       </w:ins>
-      <w:ins w:id="353" w:author="eduardo" w:date="2022-05-05T20:32:00Z">
+      <w:ins w:id="359" w:author="eduardo" w:date="2022-05-05T20:32:00Z">
         <w:r>
           <w:rPr>
             <w:highlight w:val="yellow"/>
-            <w:rPrChange w:id="354" w:author="eduardo" w:date="2022-05-06T20:51:00Z">
+            <w:rPrChange w:id="360" w:author="eduardo" w:date="2022-05-06T20:51:00Z">
               <w:rPr/>
             </w:rPrChange>
           </w:rPr>
@@ -3705,42 +3735,42 @@
           <w:t xml:space="preserve"> </w:t>
         </w:r>
       </w:ins>
-      <w:ins w:id="355" w:author="eduardo" w:date="2022-05-06T20:48:00Z">
+      <w:ins w:id="361" w:author="eduardo" w:date="2022-05-06T20:48:00Z">
         <w:r>
           <w:t xml:space="preserve">desde </w:t>
         </w:r>
       </w:ins>
-      <w:ins w:id="356" w:author="eduardo" w:date="2022-05-05T20:32:00Z">
+      <w:ins w:id="362" w:author="eduardo" w:date="2022-05-05T20:32:00Z">
         <w:r>
           <w:t xml:space="preserve">que possuíssem </w:t>
         </w:r>
       </w:ins>
-      <w:ins w:id="357" w:author="eduardo" w:date="2022-05-06T20:48:00Z">
+      <w:ins w:id="363" w:author="eduardo" w:date="2022-05-06T20:48:00Z">
         <w:r>
           <w:t xml:space="preserve">também </w:t>
         </w:r>
       </w:ins>
-      <w:ins w:id="358" w:author="eduardo" w:date="2022-05-05T20:32:00Z">
+      <w:ins w:id="364" w:author="eduardo" w:date="2022-05-05T20:32:00Z">
         <w:r>
           <w:t>todos as observa</w:t>
         </w:r>
       </w:ins>
-      <w:ins w:id="359" w:author="eduardo" w:date="2022-05-05T20:33:00Z">
+      <w:ins w:id="365" w:author="eduardo" w:date="2022-05-05T20:33:00Z">
         <w:r>
           <w:t>ções nas variáveis de interesse.</w:t>
         </w:r>
       </w:ins>
-      <w:ins w:id="360" w:author="eduardo" w:date="2022-05-04T21:49:00Z">
+      <w:ins w:id="366" w:author="eduardo" w:date="2022-05-04T21:49:00Z">
         <w:r>
           <w:t xml:space="preserve"> </w:t>
         </w:r>
       </w:ins>
-      <w:ins w:id="361" w:author="eduardo" w:date="2022-05-06T20:48:00Z">
+      <w:ins w:id="367" w:author="eduardo" w:date="2022-05-06T20:48:00Z">
         <w:r>
           <w:t>Essa medida foi tomada porque a amostra</w:t>
         </w:r>
       </w:ins>
-      <w:ins w:id="362" w:author="eduardo" w:date="2022-05-06T20:49:00Z">
+      <w:ins w:id="368" w:author="eduardo" w:date="2022-05-06T20:49:00Z">
         <w:r>
           <w:t xml:space="preserve"> de países era grande o suficiente para fazer inferências sem que fosse necessário lidar com </w:t>
         </w:r>
@@ -3748,7 +3778,7 @@
           <w:rPr>
             <w:i/>
             <w:iCs/>
-            <w:rPrChange w:id="363" w:author="eduardo" w:date="2022-05-06T20:51:00Z">
+            <w:rPrChange w:id="369" w:author="eduardo" w:date="2022-05-06T20:51:00Z">
               <w:rPr/>
             </w:rPrChange>
           </w:rPr>
@@ -3758,47 +3788,47 @@
           <w:t xml:space="preserve">. </w:t>
         </w:r>
       </w:ins>
-      <w:ins w:id="364" w:author="eduardo" w:date="2022-05-04T21:49:00Z">
+      <w:ins w:id="370" w:author="eduardo" w:date="2022-05-04T21:49:00Z">
         <w:r>
           <w:t>Ess</w:t>
         </w:r>
       </w:ins>
-      <w:ins w:id="365" w:author="eduardo" w:date="2022-05-06T20:49:00Z">
+      <w:ins w:id="371" w:author="eduardo" w:date="2022-05-06T20:49:00Z">
         <w:r>
           <w:t>a etapa</w:t>
         </w:r>
       </w:ins>
-      <w:ins w:id="366" w:author="eduardo" w:date="2022-05-04T21:49:00Z">
+      <w:ins w:id="372" w:author="eduardo" w:date="2022-05-04T21:49:00Z">
         <w:r>
           <w:t xml:space="preserve"> gerou a exclusão de </w:t>
         </w:r>
       </w:ins>
-      <w:ins w:id="367" w:author="eduardo" w:date="2022-05-06T20:50:00Z">
+      <w:ins w:id="373" w:author="eduardo" w:date="2022-05-06T20:50:00Z">
         <w:r>
           <w:t>89</w:t>
         </w:r>
       </w:ins>
-      <w:ins w:id="368" w:author="eduardo" w:date="2022-05-04T21:50:00Z">
+      <w:ins w:id="374" w:author="eduardo" w:date="2022-05-04T21:50:00Z">
         <w:r>
           <w:t xml:space="preserve"> dos 1</w:t>
         </w:r>
       </w:ins>
-      <w:ins w:id="369" w:author="eduardo" w:date="2022-05-06T20:50:00Z">
+      <w:ins w:id="375" w:author="eduardo" w:date="2022-05-06T20:50:00Z">
         <w:r>
           <w:t>6</w:t>
         </w:r>
       </w:ins>
-      <w:ins w:id="370" w:author="eduardo" w:date="2022-05-04T21:50:00Z">
+      <w:ins w:id="376" w:author="eduardo" w:date="2022-05-04T21:50:00Z">
         <w:r>
           <w:t xml:space="preserve">5 países </w:t>
         </w:r>
       </w:ins>
-      <w:ins w:id="371" w:author="eduardo" w:date="2022-05-06T20:50:00Z">
+      <w:ins w:id="377" w:author="eduardo" w:date="2022-05-06T20:50:00Z">
         <w:r>
           <w:t>disponíveis no DB</w:t>
         </w:r>
       </w:ins>
-      <w:ins w:id="372" w:author="eduardo" w:date="2022-05-04T21:50:00Z">
+      <w:ins w:id="378" w:author="eduardo" w:date="2022-05-04T21:50:00Z">
         <w:r>
           <w:t>.</w:t>
         </w:r>
@@ -3809,9 +3839,9 @@
         <w:pStyle w:val="PargrafodaLista"/>
         <w:ind w:left="1146"/>
         <w:rPr>
-          <w:ins w:id="373" w:author="eduardo" w:date="2022-05-04T21:40:00Z"/>
-        </w:rPr>
-        <w:pPrChange w:id="374" w:author="eduardo" w:date="2022-05-06T20:51:00Z">
+          <w:ins w:id="379" w:author="eduardo" w:date="2022-05-04T21:40:00Z"/>
+        </w:rPr>
+        <w:pPrChange w:id="380" w:author="eduardo" w:date="2022-05-06T20:51:00Z">
           <w:pPr>
             <w:ind w:firstLine="426"/>
           </w:pPr>
@@ -3826,43 +3856,10 @@
           <w:numId w:val="4"/>
         </w:numPr>
         <w:rPr>
-          <w:ins w:id="375" w:author="eduardo" w:date="2022-05-06T20:51:00Z"/>
-        </w:rPr>
-      </w:pPr>
-      <w:ins w:id="376" w:author="eduardo" w:date="2022-05-05T20:34:00Z">
-        <w:r>
-          <w:rPr>
-            <w:highlight w:val="yellow"/>
-            <w:rPrChange w:id="377" w:author="eduardo" w:date="2022-05-06T20:51:00Z">
-              <w:rPr/>
-            </w:rPrChange>
-          </w:rPr>
-          <w:t>A</w:t>
-        </w:r>
-      </w:ins>
-      <w:ins w:id="378" w:author="eduardo" w:date="2022-05-04T21:39:00Z">
-        <w:r>
-          <w:rPr>
-            <w:highlight w:val="yellow"/>
-            <w:rPrChange w:id="379" w:author="eduardo" w:date="2022-05-06T20:51:00Z">
-              <w:rPr/>
-            </w:rPrChange>
-          </w:rPr>
-          <w:t>di</w:t>
-        </w:r>
-      </w:ins>
-      <w:ins w:id="380" w:author="eduardo" w:date="2022-05-05T20:33:00Z">
-        <w:r>
-          <w:rPr>
-            <w:highlight w:val="yellow"/>
-            <w:rPrChange w:id="381" w:author="eduardo" w:date="2022-05-06T20:51:00Z">
-              <w:rPr/>
-            </w:rPrChange>
-          </w:rPr>
-          <w:t>ção de novas colunas</w:t>
-        </w:r>
-      </w:ins>
-      <w:ins w:id="382" w:author="eduardo" w:date="2022-05-04T21:39:00Z">
+          <w:ins w:id="381" w:author="eduardo" w:date="2022-05-06T20:51:00Z"/>
+        </w:rPr>
+      </w:pPr>
+      <w:ins w:id="382" w:author="eduardo" w:date="2022-05-05T20:34:00Z">
         <w:r>
           <w:rPr>
             <w:highlight w:val="yellow"/>
@@ -3870,10 +3867,10 @@
               <w:rPr/>
             </w:rPrChange>
           </w:rPr>
-          <w:t xml:space="preserve"> </w:t>
-        </w:r>
-      </w:ins>
-      <w:ins w:id="384" w:author="eduardo" w:date="2022-05-05T20:33:00Z">
+          <w:t>A</w:t>
+        </w:r>
+      </w:ins>
+      <w:ins w:id="384" w:author="eduardo" w:date="2022-05-04T21:39:00Z">
         <w:r>
           <w:rPr>
             <w:highlight w:val="yellow"/>
@@ -3881,10 +3878,10 @@
               <w:rPr/>
             </w:rPrChange>
           </w:rPr>
-          <w:t>para dar suporte as análises e modelagens</w:t>
-        </w:r>
-      </w:ins>
-      <w:ins w:id="386" w:author="eduardo" w:date="2022-05-05T20:34:00Z">
+          <w:t>di</w:t>
+        </w:r>
+      </w:ins>
+      <w:ins w:id="386" w:author="eduardo" w:date="2022-05-05T20:33:00Z">
         <w:r>
           <w:rPr>
             <w:highlight w:val="yellow"/>
@@ -3892,10 +3889,10 @@
               <w:rPr/>
             </w:rPrChange>
           </w:rPr>
-          <w:t xml:space="preserve">: </w:t>
-        </w:r>
-      </w:ins>
-      <w:ins w:id="388" w:author="eduardo" w:date="2022-05-05T20:33:00Z">
+          <w:t>ção de novas colunas</w:t>
+        </w:r>
+      </w:ins>
+      <w:ins w:id="388" w:author="eduardo" w:date="2022-05-04T21:39:00Z">
         <w:r>
           <w:rPr>
             <w:highlight w:val="yellow"/>
@@ -3906,7 +3903,7 @@
           <w:t xml:space="preserve"> </w:t>
         </w:r>
       </w:ins>
-      <w:ins w:id="390" w:author="eduardo" w:date="2022-05-05T20:34:00Z">
+      <w:ins w:id="390" w:author="eduardo" w:date="2022-05-05T20:33:00Z">
         <w:r>
           <w:rPr>
             <w:highlight w:val="yellow"/>
@@ -3914,6 +3911,39 @@
               <w:rPr/>
             </w:rPrChange>
           </w:rPr>
+          <w:t>para dar suporte as análises e modelagens</w:t>
+        </w:r>
+      </w:ins>
+      <w:ins w:id="392" w:author="eduardo" w:date="2022-05-05T20:34:00Z">
+        <w:r>
+          <w:rPr>
+            <w:highlight w:val="yellow"/>
+            <w:rPrChange w:id="393" w:author="eduardo" w:date="2022-05-06T20:51:00Z">
+              <w:rPr/>
+            </w:rPrChange>
+          </w:rPr>
+          <w:t xml:space="preserve">: </w:t>
+        </w:r>
+      </w:ins>
+      <w:ins w:id="394" w:author="eduardo" w:date="2022-05-05T20:33:00Z">
+        <w:r>
+          <w:rPr>
+            <w:highlight w:val="yellow"/>
+            <w:rPrChange w:id="395" w:author="eduardo" w:date="2022-05-06T20:51:00Z">
+              <w:rPr/>
+            </w:rPrChange>
+          </w:rPr>
+          <w:t xml:space="preserve"> </w:t>
+        </w:r>
+      </w:ins>
+      <w:ins w:id="396" w:author="eduardo" w:date="2022-05-05T20:34:00Z">
+        <w:r>
+          <w:rPr>
+            <w:highlight w:val="yellow"/>
+            <w:rPrChange w:id="397" w:author="eduardo" w:date="2022-05-06T20:51:00Z">
+              <w:rPr/>
+            </w:rPrChange>
+          </w:rPr>
           <w:t xml:space="preserve">coluna </w:t>
         </w:r>
         <w:r>
@@ -3921,7 +3951,7 @@
             <w:i/>
             <w:iCs/>
             <w:highlight w:val="yellow"/>
-            <w:rPrChange w:id="392" w:author="eduardo" w:date="2022-05-06T20:51:00Z">
+            <w:rPrChange w:id="398" w:author="eduardo" w:date="2022-05-06T20:51:00Z">
               <w:rPr/>
             </w:rPrChange>
           </w:rPr>
@@ -3932,7 +3962,7 @@
             <w:i/>
             <w:iCs/>
             <w:highlight w:val="yellow"/>
-            <w:rPrChange w:id="393" w:author="eduardo" w:date="2022-05-06T20:51:00Z">
+            <w:rPrChange w:id="399" w:author="eduardo" w:date="2022-05-06T20:51:00Z">
               <w:rPr>
                 <w:i/>
                 <w:iCs/>
@@ -3944,29 +3974,29 @@
         <w:r>
           <w:rPr>
             <w:highlight w:val="yellow"/>
-            <w:rPrChange w:id="394" w:author="eduardo" w:date="2022-05-06T20:51:00Z">
+            <w:rPrChange w:id="400" w:author="eduardo" w:date="2022-05-06T20:51:00Z">
               <w:rPr/>
             </w:rPrChange>
           </w:rPr>
           <w:t xml:space="preserve"> representando um número </w:t>
         </w:r>
       </w:ins>
-      <w:ins w:id="395" w:author="eduardo" w:date="2022-05-04T21:39:00Z">
+      <w:ins w:id="401" w:author="eduardo" w:date="2022-05-04T21:39:00Z">
         <w:r>
           <w:rPr>
             <w:highlight w:val="yellow"/>
-            <w:rPrChange w:id="396" w:author="eduardo" w:date="2022-05-06T20:51:00Z">
+            <w:rPrChange w:id="402" w:author="eduardo" w:date="2022-05-06T20:51:00Z">
               <w:rPr/>
             </w:rPrChange>
           </w:rPr>
           <w:t>para cada país</w:t>
         </w:r>
       </w:ins>
-      <w:ins w:id="397" w:author="eduardo" w:date="2022-05-05T20:34:00Z">
+      <w:ins w:id="403" w:author="eduardo" w:date="2022-05-05T20:34:00Z">
         <w:r>
           <w:rPr>
             <w:highlight w:val="yellow"/>
-            <w:rPrChange w:id="398" w:author="eduardo" w:date="2022-05-06T20:51:00Z">
+            <w:rPrChange w:id="404" w:author="eduardo" w:date="2022-05-06T20:51:00Z">
               <w:rPr/>
             </w:rPrChange>
           </w:rPr>
@@ -3979,9 +4009,9 @@
         <w:pStyle w:val="PargrafodaLista"/>
         <w:ind w:left="1146"/>
         <w:rPr>
-          <w:ins w:id="399" w:author="eduardo" w:date="2022-05-04T21:45:00Z"/>
-        </w:rPr>
-        <w:pPrChange w:id="400" w:author="eduardo" w:date="2022-05-06T20:51:00Z">
+          <w:ins w:id="405" w:author="eduardo" w:date="2022-05-04T21:45:00Z"/>
+        </w:rPr>
+        <w:pPrChange w:id="406" w:author="eduardo" w:date="2022-05-06T20:51:00Z">
           <w:pPr>
             <w:ind w:firstLine="426"/>
           </w:pPr>
@@ -3996,15 +4026,15 @@
           <w:numId w:val="4"/>
         </w:numPr>
         <w:rPr>
-          <w:ins w:id="401" w:author="eduardo" w:date="2022-05-06T20:51:00Z"/>
-        </w:rPr>
-      </w:pPr>
-      <w:ins w:id="402" w:author="eduardo" w:date="2022-05-04T21:45:00Z">
+          <w:ins w:id="407" w:author="eduardo" w:date="2022-05-06T23:47:00Z"/>
+        </w:rPr>
+      </w:pPr>
+      <w:ins w:id="408" w:author="eduardo" w:date="2022-05-04T21:45:00Z">
         <w:r>
           <w:t>Adequação dos nomes das variáveis</w:t>
         </w:r>
       </w:ins>
-      <w:ins w:id="403" w:author="eduardo" w:date="2022-05-06T20:51:00Z">
+      <w:ins w:id="409" w:author="eduardo" w:date="2022-05-06T20:51:00Z">
         <w:r>
           <w:t>.</w:t>
         </w:r>
@@ -4012,9 +4042,48 @@
     </w:p>
     <w:p>
       <w:pPr>
+        <w:pStyle w:val="PargrafodaLista"/>
+        <w:rPr>
+          <w:ins w:id="410" w:author="eduardo" w:date="2022-05-06T23:47:00Z"/>
+        </w:rPr>
+        <w:pPrChange w:id="411" w:author="eduardo" w:date="2022-05-06T23:47:00Z">
+          <w:pPr>
+            <w:pStyle w:val="PargrafodaLista"/>
+            <w:numPr>
+              <w:numId w:val="4"/>
+            </w:numPr>
+            <w:ind w:left="1146" w:hanging="360"/>
+          </w:pPr>
+        </w:pPrChange>
+      </w:pPr>
+    </w:p>
+    <w:p>
+      <w:pPr>
+        <w:pStyle w:val="PargrafodaLista"/>
+        <w:numPr>
+          <w:ilvl w:val="0"/>
+          <w:numId w:val="4"/>
+        </w:numPr>
+        <w:rPr>
+          <w:ins w:id="412" w:author="eduardo" w:date="2022-05-06T20:51:00Z"/>
+        </w:rPr>
+      </w:pPr>
+      <w:ins w:id="413" w:author="eduardo" w:date="2022-05-06T23:47:00Z">
+        <w:r>
+          <w:t>Transformação das observações da variável yea</w:t>
+        </w:r>
+      </w:ins>
+      <w:ins w:id="414" w:author="eduardo" w:date="2022-05-06T23:48:00Z">
+        <w:r>
+          <w:t>r de continuas para discretas.</w:t>
+        </w:r>
+      </w:ins>
+    </w:p>
+    <w:p>
+      <w:pPr>
         <w:ind w:firstLine="426"/>
         <w:rPr>
-          <w:ins w:id="404" w:author="eduardo" w:date="2022-05-04T21:38:00Z"/>
+          <w:ins w:id="415" w:author="eduardo" w:date="2022-05-04T21:38:00Z"/>
         </w:rPr>
       </w:pPr>
     </w:p>
@@ -4022,92 +4091,92 @@
       <w:pPr>
         <w:ind w:firstLine="426"/>
         <w:rPr>
-          <w:ins w:id="405" w:author="eduardo" w:date="2022-02-23T20:56:00Z"/>
-        </w:rPr>
-      </w:pPr>
-      <w:ins w:id="406" w:author="eduardo" w:date="2022-02-23T20:55:00Z">
+          <w:ins w:id="416" w:author="eduardo" w:date="2022-02-23T20:56:00Z"/>
+        </w:rPr>
+      </w:pPr>
+      <w:ins w:id="417" w:author="eduardo" w:date="2022-02-23T20:55:00Z">
         <w:r>
           <w:t xml:space="preserve">O </w:t>
         </w:r>
       </w:ins>
-      <w:ins w:id="407" w:author="eduardo" w:date="2022-05-05T20:35:00Z">
+      <w:ins w:id="418" w:author="eduardo" w:date="2022-05-05T20:35:00Z">
         <w:r>
           <w:t>(DB)</w:t>
         </w:r>
       </w:ins>
-      <w:ins w:id="408" w:author="eduardo" w:date="2022-02-23T20:55:00Z">
+      <w:ins w:id="419" w:author="eduardo" w:date="2022-02-23T20:55:00Z">
         <w:r>
           <w:t xml:space="preserve"> </w:t>
         </w:r>
       </w:ins>
-      <w:ins w:id="409" w:author="eduardo" w:date="2022-05-04T21:38:00Z">
+      <w:ins w:id="420" w:author="eduardo" w:date="2022-05-04T21:38:00Z">
         <w:r>
           <w:t>para análise inicial</w:t>
         </w:r>
       </w:ins>
-      <w:ins w:id="410" w:author="eduardo" w:date="2022-02-23T20:55:00Z">
+      <w:ins w:id="421" w:author="eduardo" w:date="2022-02-23T20:55:00Z">
         <w:r>
           <w:t xml:space="preserve"> </w:t>
         </w:r>
         <w:r>
           <w:rPr>
             <w:highlight w:val="yellow"/>
-            <w:rPrChange w:id="411" w:author="eduardo" w:date="2022-05-05T20:35:00Z">
+            <w:rPrChange w:id="422" w:author="eduardo" w:date="2022-05-05T20:35:00Z">
               <w:rPr/>
             </w:rPrChange>
           </w:rPr>
           <w:t xml:space="preserve">contempla </w:t>
         </w:r>
       </w:ins>
-      <w:ins w:id="412" w:author="eduardo" w:date="2022-05-04T21:38:00Z">
+      <w:ins w:id="423" w:author="eduardo" w:date="2022-05-04T21:38:00Z">
         <w:r>
           <w:rPr>
             <w:highlight w:val="yellow"/>
-            <w:rPrChange w:id="413" w:author="eduardo" w:date="2022-05-05T20:35:00Z">
+            <w:rPrChange w:id="424" w:author="eduardo" w:date="2022-05-05T20:35:00Z">
               <w:rPr/>
             </w:rPrChange>
           </w:rPr>
           <w:t xml:space="preserve">assim </w:t>
         </w:r>
       </w:ins>
-      <w:ins w:id="414" w:author="eduardo" w:date="2022-02-23T20:55:00Z">
+      <w:ins w:id="425" w:author="eduardo" w:date="2022-02-23T20:55:00Z">
         <w:r>
           <w:rPr>
             <w:highlight w:val="yellow"/>
-            <w:rPrChange w:id="415" w:author="eduardo" w:date="2022-05-05T20:35:00Z">
+            <w:rPrChange w:id="426" w:author="eduardo" w:date="2022-05-05T20:35:00Z">
               <w:rPr/>
             </w:rPrChange>
           </w:rPr>
           <w:t>as</w:t>
         </w:r>
       </w:ins>
-      <w:ins w:id="416" w:author="eduardo" w:date="2022-05-04T21:17:00Z">
+      <w:ins w:id="427" w:author="eduardo" w:date="2022-05-04T21:17:00Z">
         <w:r>
           <w:rPr>
             <w:highlight w:val="yellow"/>
-            <w:rPrChange w:id="417" w:author="eduardo" w:date="2022-05-05T20:35:00Z">
+            <w:rPrChange w:id="428" w:author="eduardo" w:date="2022-05-05T20:35:00Z">
               <w:rPr/>
             </w:rPrChange>
           </w:rPr>
           <w:t xml:space="preserve"> seguintes</w:t>
         </w:r>
       </w:ins>
-      <w:ins w:id="418" w:author="eduardo" w:date="2022-02-23T20:55:00Z">
+      <w:ins w:id="429" w:author="eduardo" w:date="2022-02-23T20:55:00Z">
         <w:r>
           <w:rPr>
             <w:highlight w:val="yellow"/>
-            <w:rPrChange w:id="419" w:author="eduardo" w:date="2022-05-05T20:35:00Z">
+            <w:rPrChange w:id="430" w:author="eduardo" w:date="2022-05-05T20:35:00Z">
               <w:rPr/>
             </w:rPrChange>
           </w:rPr>
           <w:t xml:space="preserve"> variáveis</w:t>
         </w:r>
       </w:ins>
-      <w:ins w:id="420" w:author="eduardo" w:date="2022-02-23T20:56:00Z">
+      <w:ins w:id="431" w:author="eduardo" w:date="2022-02-23T20:56:00Z">
         <w:r>
           <w:rPr>
             <w:highlight w:val="yellow"/>
-            <w:rPrChange w:id="421" w:author="eduardo" w:date="2022-05-05T20:35:00Z">
+            <w:rPrChange w:id="432" w:author="eduardo" w:date="2022-05-05T20:35:00Z">
               <w:rPr/>
             </w:rPrChange>
           </w:rPr>
@@ -4121,7 +4190,7 @@
         <w:spacing w:line="360" w:lineRule="auto"/>
         <w:ind w:left="0" w:firstLine="709"/>
         <w:rPr>
-          <w:ins w:id="422" w:author="eduardo" w:date="2022-02-23T20:56:00Z"/>
+          <w:ins w:id="433" w:author="eduardo" w:date="2022-02-23T20:56:00Z"/>
         </w:rPr>
       </w:pPr>
     </w:p>
@@ -4134,18 +4203,18 @@
         </w:numPr>
         <w:spacing w:line="360" w:lineRule="auto"/>
         <w:rPr>
-          <w:ins w:id="423" w:author="eduardo" w:date="2022-05-06T20:53:00Z"/>
+          <w:ins w:id="434" w:author="eduardo" w:date="2022-05-06T20:53:00Z"/>
           <w:lang w:val="en-US"/>
         </w:rPr>
       </w:pPr>
-      <w:bookmarkStart w:id="424" w:name="_Hlk96542256"/>
-      <w:ins w:id="425" w:author="eduardo" w:date="2022-05-06T20:53:00Z">
+      <w:bookmarkStart w:id="435" w:name="_Hlk96542256"/>
+      <w:ins w:id="436" w:author="eduardo" w:date="2022-05-06T20:53:00Z">
         <w:r>
           <w:rPr>
             <w:i/>
             <w:iCs/>
             <w:lang w:val="en-US"/>
-            <w:rPrChange w:id="426" w:author="eduardo" w:date="2022-05-06T20:58:00Z">
+            <w:rPrChange w:id="437" w:author="eduardo" w:date="2022-05-06T20:58:00Z">
               <w:rPr>
                 <w:lang w:val="en-US"/>
               </w:rPr>
@@ -4159,7 +4228,7 @@
           </w:rPr>
           <w:t>:</w:t>
         </w:r>
-        <w:bookmarkEnd w:id="424"/>
+        <w:bookmarkEnd w:id="435"/>
         <w:r>
           <w:rPr>
             <w:lang w:val="en-US"/>
@@ -4177,15 +4246,15 @@
         </w:numPr>
         <w:spacing w:line="360" w:lineRule="auto"/>
         <w:rPr>
-          <w:ins w:id="427" w:author="eduardo" w:date="2022-02-23T20:56:00Z"/>
-        </w:rPr>
-      </w:pPr>
-      <w:ins w:id="428" w:author="eduardo" w:date="2022-02-23T20:56:00Z">
+          <w:ins w:id="438" w:author="eduardo" w:date="2022-02-23T20:56:00Z"/>
+        </w:rPr>
+      </w:pPr>
+      <w:ins w:id="439" w:author="eduardo" w:date="2022-02-23T20:56:00Z">
         <w:r>
           <w:rPr>
             <w:i/>
             <w:iCs/>
-            <w:rPrChange w:id="429" w:author="eduardo" w:date="2022-05-06T20:58:00Z">
+            <w:rPrChange w:id="440" w:author="eduardo" w:date="2022-05-06T20:58:00Z">
               <w:rPr/>
             </w:rPrChange>
           </w:rPr>
@@ -4195,41 +4264,41 @@
           <w:t>: contendo</w:t>
         </w:r>
       </w:ins>
-      <w:ins w:id="430" w:author="eduardo" w:date="2022-02-23T20:57:00Z">
+      <w:ins w:id="441" w:author="eduardo" w:date="2022-02-23T20:57:00Z">
         <w:r>
           <w:t xml:space="preserve"> </w:t>
         </w:r>
       </w:ins>
-      <w:ins w:id="431" w:author="eduardo" w:date="2022-05-06T20:53:00Z">
+      <w:ins w:id="442" w:author="eduardo" w:date="2022-05-06T20:53:00Z">
         <w:r>
           <w:t>observações d</w:t>
         </w:r>
       </w:ins>
-      <w:ins w:id="432" w:author="eduardo" w:date="2022-02-23T20:57:00Z">
+      <w:ins w:id="443" w:author="eduardo" w:date="2022-02-23T20:57:00Z">
         <w:r>
           <w:t xml:space="preserve">os </w:t>
         </w:r>
       </w:ins>
-      <w:ins w:id="433" w:author="eduardo" w:date="2022-02-23T20:56:00Z">
+      <w:ins w:id="444" w:author="eduardo" w:date="2022-02-23T20:56:00Z">
         <w:r>
           <w:t>ano</w:t>
         </w:r>
       </w:ins>
-      <w:ins w:id="434" w:author="eduardo" w:date="2022-02-23T20:57:00Z">
+      <w:ins w:id="445" w:author="eduardo" w:date="2022-02-23T20:57:00Z">
         <w:r>
           <w:t xml:space="preserve">s de </w:t>
         </w:r>
         <w:r>
           <w:rPr>
             <w:highlight w:val="yellow"/>
-            <w:rPrChange w:id="435" w:author="eduardo" w:date="2022-05-06T20:53:00Z">
+            <w:rPrChange w:id="446" w:author="eduardo" w:date="2022-05-06T20:53:00Z">
               <w:rPr/>
             </w:rPrChange>
           </w:rPr>
           <w:t>201</w:t>
         </w:r>
       </w:ins>
-      <w:ins w:id="436" w:author="eduardo" w:date="2022-05-06T21:46:00Z">
+      <w:ins w:id="447" w:author="eduardo" w:date="2022-05-06T21:46:00Z">
         <w:r>
           <w:rPr>
             <w:highlight w:val="yellow"/>
@@ -4237,18 +4306,18 @@
           <w:t>9</w:t>
         </w:r>
       </w:ins>
-      <w:ins w:id="437" w:author="eduardo" w:date="2022-02-23T20:57:00Z">
+      <w:ins w:id="448" w:author="eduardo" w:date="2022-02-23T20:57:00Z">
         <w:r>
           <w:rPr>
             <w:highlight w:val="yellow"/>
-            <w:rPrChange w:id="438" w:author="eduardo" w:date="2022-05-06T20:53:00Z">
+            <w:rPrChange w:id="449" w:author="eduardo" w:date="2022-05-06T20:53:00Z">
               <w:rPr/>
             </w:rPrChange>
           </w:rPr>
           <w:t xml:space="preserve"> a 2020</w:t>
         </w:r>
       </w:ins>
-      <w:ins w:id="439" w:author="eduardo" w:date="2022-05-06T20:54:00Z">
+      <w:ins w:id="450" w:author="eduardo" w:date="2022-05-06T20:54:00Z">
         <w:r>
           <w:t>;</w:t>
         </w:r>
@@ -4263,15 +4332,15 @@
         </w:numPr>
         <w:spacing w:line="360" w:lineRule="auto"/>
         <w:rPr>
-          <w:ins w:id="440" w:author="eduardo" w:date="2022-02-23T20:56:00Z"/>
-        </w:rPr>
-      </w:pPr>
-      <w:ins w:id="441" w:author="eduardo" w:date="2022-02-23T20:56:00Z">
+          <w:ins w:id="451" w:author="eduardo" w:date="2022-02-23T20:56:00Z"/>
+        </w:rPr>
+      </w:pPr>
+      <w:ins w:id="452" w:author="eduardo" w:date="2022-02-23T20:56:00Z">
         <w:r>
           <w:rPr>
             <w:i/>
             <w:iCs/>
-            <w:rPrChange w:id="442" w:author="eduardo" w:date="2022-05-06T20:58:00Z">
+            <w:rPrChange w:id="453" w:author="eduardo" w:date="2022-05-06T20:58:00Z">
               <w:rPr/>
             </w:rPrChange>
           </w:rPr>
@@ -4291,15 +4360,15 @@
         </w:numPr>
         <w:spacing w:line="360" w:lineRule="auto"/>
         <w:rPr>
-          <w:ins w:id="443" w:author="eduardo" w:date="2022-02-23T20:56:00Z"/>
-        </w:rPr>
-      </w:pPr>
-      <w:ins w:id="444" w:author="eduardo" w:date="2022-02-23T20:56:00Z">
+          <w:ins w:id="454" w:author="eduardo" w:date="2022-02-23T20:56:00Z"/>
+        </w:rPr>
+      </w:pPr>
+      <w:ins w:id="455" w:author="eduardo" w:date="2022-02-23T20:56:00Z">
         <w:r>
           <w:rPr>
             <w:i/>
             <w:iCs/>
-            <w:rPrChange w:id="445" w:author="eduardo" w:date="2022-05-06T20:58:00Z">
+            <w:rPrChange w:id="456" w:author="eduardo" w:date="2022-05-06T20:58:00Z">
               <w:rPr/>
             </w:rPrChange>
           </w:rPr>
@@ -4309,17 +4378,17 @@
           <w:t>: log dos índices de poder de compra de cada país</w:t>
         </w:r>
       </w:ins>
-      <w:ins w:id="446" w:author="eduardo" w:date="2022-05-06T20:54:00Z">
+      <w:ins w:id="457" w:author="eduardo" w:date="2022-05-06T20:54:00Z">
         <w:r>
           <w:t xml:space="preserve"> (</w:t>
         </w:r>
       </w:ins>
-      <w:ins w:id="447" w:author="eduardo" w:date="2022-02-23T20:56:00Z">
+      <w:ins w:id="458" w:author="eduardo" w:date="2022-02-23T20:56:00Z">
         <w:r>
           <w:t>pareado em dólar</w:t>
         </w:r>
       </w:ins>
-      <w:ins w:id="448" w:author="eduardo" w:date="2022-05-06T20:54:00Z">
+      <w:ins w:id="459" w:author="eduardo" w:date="2022-05-06T20:54:00Z">
         <w:r>
           <w:t>);</w:t>
         </w:r>
@@ -4334,192 +4403,168 @@
         </w:numPr>
         <w:spacing w:line="360" w:lineRule="auto"/>
         <w:rPr>
-          <w:ins w:id="449" w:author="eduardo" w:date="2022-02-23T20:09:00Z"/>
-        </w:rPr>
-        <w:pPrChange w:id="450" w:author="eduardo" w:date="2022-02-23T20:56:00Z">
+          <w:ins w:id="460" w:author="eduardo" w:date="2022-02-23T20:09:00Z"/>
+        </w:rPr>
+        <w:pPrChange w:id="461" w:author="eduardo" w:date="2022-02-23T20:56:00Z">
           <w:pPr>
             <w:ind w:firstLine="426"/>
           </w:pPr>
         </w:pPrChange>
       </w:pPr>
-      <w:ins w:id="451" w:author="eduardo" w:date="2022-02-23T20:56:00Z">
+      <w:ins w:id="462" w:author="eduardo" w:date="2022-02-23T20:56:00Z">
         <w:r>
           <w:rPr>
             <w:i/>
             <w:iCs/>
-            <w:rPrChange w:id="452" w:author="eduardo" w:date="2022-05-06T20:58:00Z">
+            <w:rPrChange w:id="463" w:author="eduardo" w:date="2022-05-06T20:58:00Z">
               <w:rPr/>
             </w:rPrChange>
           </w:rPr>
-          <w:t>healthy_</w:t>
-        </w:r>
-      </w:ins>
-      <w:ins w:id="453" w:author="eduardo" w:date="2022-05-06T20:55:00Z">
-        <w:r>
-          <w:rPr>
-            <w:i/>
-            <w:iCs/>
-            <w:rPrChange w:id="454" w:author="eduardo" w:date="2022-05-06T20:58:00Z">
+          <w:t>healthy_exp</w:t>
+        </w:r>
+        <w:r>
+          <w:t>: expectativa de vida</w:t>
+        </w:r>
+      </w:ins>
+      <w:ins w:id="464" w:author="eduardo" w:date="2022-05-06T20:55:00Z">
+        <w:r>
+          <w:t xml:space="preserve"> em anos, de cada país</w:t>
+        </w:r>
+      </w:ins>
+      <w:ins w:id="465" w:author="eduardo" w:date="2022-02-23T20:56:00Z">
+        <w:r>
+          <w:t>;</w:t>
+        </w:r>
+      </w:ins>
+    </w:p>
+    <w:p>
+      <w:pPr>
+        <w:ind w:firstLine="426"/>
+        <w:rPr>
+          <w:ins w:id="466" w:author="eduardo" w:date="2022-02-23T20:09:00Z"/>
+        </w:rPr>
+      </w:pPr>
+    </w:p>
+    <w:p>
+      <w:pPr>
+        <w:ind w:firstLine="426"/>
+        <w:rPr>
+          <w:ins w:id="467" w:author="eduardo" w:date="2022-02-23T20:09:00Z"/>
+        </w:rPr>
+      </w:pPr>
+      <w:ins w:id="468" w:author="eduardo" w:date="2022-05-06T20:58:00Z">
+        <w:r>
+          <w:t>Os arquivos e códigos referentes a construção da preparação do DB es</w:t>
+        </w:r>
+      </w:ins>
+      <w:ins w:id="469" w:author="eduardo" w:date="2022-05-06T20:59:00Z">
+        <w:r>
+          <w:t>tão disponíveis</w:t>
+        </w:r>
+      </w:ins>
+      <w:ins w:id="470" w:author="eduardo" w:date="2022-02-23T20:27:00Z">
+        <w:r>
+          <w:t xml:space="preserve"> </w:t>
+        </w:r>
+      </w:ins>
+      <w:ins w:id="471" w:author="eduardo" w:date="2022-05-06T20:59:00Z">
+        <w:r>
+          <w:t xml:space="preserve">em </w:t>
+        </w:r>
+      </w:ins>
+      <w:ins w:id="472" w:author="eduardo" w:date="2022-02-23T20:09:00Z">
+        <w:r>
+          <w:t>GitGub</w:t>
+        </w:r>
+      </w:ins>
+      <w:ins w:id="473" w:author="eduardo" w:date="2022-02-23T20:27:00Z">
+        <w:r>
+          <w:t xml:space="preserve">, </w:t>
+        </w:r>
+      </w:ins>
+      <w:ins w:id="474" w:author="eduardo" w:date="2022-02-23T20:39:00Z">
+        <w:r>
+          <w:t xml:space="preserve">onde foi criado um </w:t>
+        </w:r>
+      </w:ins>
+      <w:ins w:id="475" w:author="eduardo" w:date="2022-02-23T20:27:00Z">
+        <w:r>
+          <w:t xml:space="preserve">repositório da pesquisa completa </w:t>
+        </w:r>
+      </w:ins>
+      <w:ins w:id="476" w:author="eduardo" w:date="2022-02-23T20:39:00Z">
+        <w:r>
+          <w:t>com</w:t>
+        </w:r>
+      </w:ins>
+      <w:ins w:id="477" w:author="eduardo" w:date="2022-02-23T20:27:00Z">
+        <w:r>
+          <w:t xml:space="preserve"> controle de etapas do desenvolvimento do projeto</w:t>
+        </w:r>
+      </w:ins>
+      <w:ins w:id="478" w:author="eduardo" w:date="2022-02-23T20:39:00Z">
+        <w:r>
+          <w:t xml:space="preserve"> e </w:t>
+        </w:r>
+      </w:ins>
+      <w:ins w:id="479" w:author="eduardo" w:date="2022-02-23T20:27:00Z">
+        <w:r>
+          <w:t>link de acesso público</w:t>
+        </w:r>
+      </w:ins>
+      <w:ins w:id="480" w:author="eduardo" w:date="2022-02-23T20:39:00Z">
+        <w:r>
+          <w:t>, di</w:t>
+        </w:r>
+      </w:ins>
+      <w:ins w:id="481" w:author="eduardo" w:date="2022-02-23T20:27:00Z">
+        <w:r>
+          <w:t>sponível para avaliação de terceiros</w:t>
+        </w:r>
+      </w:ins>
+      <w:ins w:id="482" w:author="eduardo" w:date="2022-05-06T20:59:00Z">
+        <w:r>
+          <w:t xml:space="preserve"> </w:t>
+        </w:r>
+      </w:ins>
+      <w:ins w:id="483" w:author="eduardo" w:date="2022-02-23T20:40:00Z">
+        <w:r>
+          <w:t xml:space="preserve">através do link: </w:t>
+        </w:r>
+      </w:ins>
+      <w:ins w:id="484" w:author="eduardo" w:date="2022-02-23T20:43:00Z">
+        <w:r>
+          <w:rPr>
+            <w:highlight w:val="yellow"/>
+            <w:rPrChange w:id="485" w:author="eduardo" w:date="2022-05-06T21:00:00Z">
               <w:rPr/>
             </w:rPrChange>
           </w:rPr>
-          <w:t xml:space="preserve"> </w:t>
-        </w:r>
-      </w:ins>
-      <w:ins w:id="455" w:author="eduardo" w:date="2022-02-23T20:56:00Z">
-        <w:r>
-          <w:rPr>
-            <w:i/>
-            <w:iCs/>
-            <w:rPrChange w:id="456" w:author="eduardo" w:date="2022-05-06T20:58:00Z">
+          <w:fldChar w:fldCharType="begin"/>
+        </w:r>
+        <w:r>
+          <w:rPr>
+            <w:highlight w:val="yellow"/>
+            <w:rPrChange w:id="486" w:author="eduardo" w:date="2022-05-06T21:00:00Z">
               <w:rPr/>
             </w:rPrChange>
           </w:rPr>
-          <w:t>exp</w:t>
-        </w:r>
-        <w:r>
-          <w:t>: expectativa de vida</w:t>
-        </w:r>
-      </w:ins>
-      <w:ins w:id="457" w:author="eduardo" w:date="2022-05-06T20:55:00Z">
-        <w:r>
-          <w:t xml:space="preserve"> em anos, de cada país</w:t>
-        </w:r>
-      </w:ins>
-      <w:ins w:id="458" w:author="eduardo" w:date="2022-02-23T20:56:00Z">
-        <w:r>
-          <w:t>;</w:t>
-        </w:r>
-      </w:ins>
-    </w:p>
-    <w:p>
-      <w:pPr>
-        <w:ind w:firstLine="426"/>
-        <w:rPr>
-          <w:ins w:id="459" w:author="eduardo" w:date="2022-02-23T20:09:00Z"/>
-        </w:rPr>
-      </w:pPr>
-    </w:p>
-    <w:p>
-      <w:pPr>
-        <w:ind w:firstLine="426"/>
-        <w:rPr>
-          <w:ins w:id="460" w:author="eduardo" w:date="2022-02-23T20:09:00Z"/>
-        </w:rPr>
-      </w:pPr>
-      <w:ins w:id="461" w:author="eduardo" w:date="2022-05-06T20:58:00Z">
-        <w:r>
-          <w:t>Os arquivos e códigos referentes a construção da preparação do DB es</w:t>
-        </w:r>
-      </w:ins>
-      <w:ins w:id="462" w:author="eduardo" w:date="2022-05-06T20:59:00Z">
-        <w:r>
-          <w:t>tão disponíveis</w:t>
-        </w:r>
-      </w:ins>
-      <w:ins w:id="463" w:author="eduardo" w:date="2022-02-23T20:27:00Z">
-        <w:r>
-          <w:t xml:space="preserve"> </w:t>
-        </w:r>
-      </w:ins>
-      <w:ins w:id="464" w:author="eduardo" w:date="2022-05-06T20:59:00Z">
-        <w:r>
-          <w:t xml:space="preserve">em </w:t>
-        </w:r>
-      </w:ins>
-      <w:ins w:id="465" w:author="eduardo" w:date="2022-02-23T20:09:00Z">
-        <w:r>
-          <w:t>GitGub</w:t>
-        </w:r>
-      </w:ins>
-      <w:ins w:id="466" w:author="eduardo" w:date="2022-02-23T20:27:00Z">
-        <w:r>
-          <w:t xml:space="preserve">, </w:t>
-        </w:r>
-      </w:ins>
-      <w:ins w:id="467" w:author="eduardo" w:date="2022-02-23T20:39:00Z">
-        <w:r>
-          <w:t xml:space="preserve">onde foi criado um </w:t>
-        </w:r>
-      </w:ins>
-      <w:ins w:id="468" w:author="eduardo" w:date="2022-02-23T20:27:00Z">
-        <w:r>
-          <w:t xml:space="preserve">repositório da pesquisa completa </w:t>
-        </w:r>
-      </w:ins>
-      <w:ins w:id="469" w:author="eduardo" w:date="2022-02-23T20:39:00Z">
-        <w:r>
-          <w:t>com</w:t>
-        </w:r>
-      </w:ins>
-      <w:ins w:id="470" w:author="eduardo" w:date="2022-02-23T20:27:00Z">
-        <w:r>
-          <w:t xml:space="preserve"> controle de etapas do desenvolvimento do projeto</w:t>
-        </w:r>
-      </w:ins>
-      <w:ins w:id="471" w:author="eduardo" w:date="2022-02-23T20:39:00Z">
-        <w:r>
-          <w:t xml:space="preserve"> e </w:t>
-        </w:r>
-      </w:ins>
-      <w:ins w:id="472" w:author="eduardo" w:date="2022-02-23T20:27:00Z">
-        <w:r>
-          <w:t>link de acesso público</w:t>
-        </w:r>
-      </w:ins>
-      <w:ins w:id="473" w:author="eduardo" w:date="2022-02-23T20:39:00Z">
-        <w:r>
-          <w:t>, di</w:t>
-        </w:r>
-      </w:ins>
-      <w:ins w:id="474" w:author="eduardo" w:date="2022-02-23T20:27:00Z">
-        <w:r>
-          <w:t>sponível para avaliação de terceiros</w:t>
-        </w:r>
-      </w:ins>
-      <w:ins w:id="475" w:author="eduardo" w:date="2022-05-06T20:59:00Z">
-        <w:r>
-          <w:t xml:space="preserve"> </w:t>
-        </w:r>
-      </w:ins>
-      <w:ins w:id="476" w:author="eduardo" w:date="2022-02-23T20:40:00Z">
-        <w:r>
-          <w:t xml:space="preserve">através do link: </w:t>
-        </w:r>
-      </w:ins>
-      <w:ins w:id="477" w:author="eduardo" w:date="2022-02-23T20:43:00Z">
+          <w:instrText xml:space="preserve"> HYPERLINK "https://github.com/EduNivinski/TCC" </w:instrText>
+        </w:r>
         <w:r>
           <w:rPr>
             <w:highlight w:val="yellow"/>
-            <w:rPrChange w:id="478" w:author="eduardo" w:date="2022-05-06T21:00:00Z">
+            <w:rPrChange w:id="487" w:author="eduardo" w:date="2022-05-06T21:00:00Z">
               <w:rPr/>
             </w:rPrChange>
           </w:rPr>
-          <w:fldChar w:fldCharType="begin"/>
-        </w:r>
-        <w:r>
-          <w:rPr>
-            <w:highlight w:val="yellow"/>
-            <w:rPrChange w:id="479" w:author="eduardo" w:date="2022-05-06T21:00:00Z">
-              <w:rPr/>
-            </w:rPrChange>
-          </w:rPr>
-          <w:instrText xml:space="preserve"> HYPERLINK "https://github.com/EduNivinski/TCC" </w:instrText>
-        </w:r>
-        <w:r>
-          <w:rPr>
-            <w:highlight w:val="yellow"/>
-            <w:rPrChange w:id="480" w:author="eduardo" w:date="2022-05-06T21:00:00Z">
-              <w:rPr/>
-            </w:rPrChange>
-          </w:rPr>
           <w:fldChar w:fldCharType="separate"/>
         </w:r>
         <w:r>
           <w:rPr>
             <w:rStyle w:val="Hyperlink"/>
             <w:highlight w:val="yellow"/>
-            <w:rPrChange w:id="481" w:author="eduardo" w:date="2022-05-06T21:00:00Z">
+            <w:rPrChange w:id="488" w:author="eduardo" w:date="2022-05-06T21:00:00Z">
               <w:rPr>
                 <w:rStyle w:val="Hyperlink"/>
               </w:rPr>
@@ -4530,7 +4575,7 @@
         <w:r>
           <w:rPr>
             <w:highlight w:val="yellow"/>
-            <w:rPrChange w:id="482" w:author="eduardo" w:date="2022-05-06T21:00:00Z">
+            <w:rPrChange w:id="489" w:author="eduardo" w:date="2022-05-06T21:00:00Z">
               <w:rPr/>
             </w:rPrChange>
           </w:rPr>
@@ -4539,7 +4584,7 @@
         <w:r>
           <w:rPr>
             <w:highlight w:val="yellow"/>
-            <w:rPrChange w:id="483" w:author="eduardo" w:date="2022-05-06T21:00:00Z">
+            <w:rPrChange w:id="490" w:author="eduardo" w:date="2022-05-06T21:00:00Z">
               <w:rPr/>
             </w:rPrChange>
           </w:rPr>
@@ -4551,7 +4596,7 @@
       <w:pPr>
         <w:ind w:firstLine="426"/>
         <w:rPr>
-          <w:ins w:id="484" w:author="eduardo" w:date="2022-02-23T20:09:00Z"/>
+          <w:ins w:id="491" w:author="eduardo" w:date="2022-05-06T22:21:00Z"/>
         </w:rPr>
       </w:pPr>
     </w:p>
@@ -4559,15 +4604,20 @@
       <w:pPr>
         <w:ind w:firstLine="426"/>
         <w:rPr>
-          <w:ins w:id="485" w:author="eduardo" w:date="2022-05-06T21:00:00Z"/>
-        </w:rPr>
-      </w:pPr>
+          <w:ins w:id="492" w:author="eduardo" w:date="2022-05-06T22:21:00Z"/>
+        </w:rPr>
+      </w:pPr>
+      <w:ins w:id="493" w:author="eduardo" w:date="2022-05-06T22:21:00Z">
+        <w:r>
+          <w:t>Análise 01</w:t>
+        </w:r>
+      </w:ins>
     </w:p>
     <w:p>
       <w:pPr>
         <w:ind w:firstLine="426"/>
         <w:rPr>
-          <w:ins w:id="486" w:author="eduardo" w:date="2022-05-06T21:00:00Z"/>
+          <w:ins w:id="494" w:author="eduardo" w:date="2022-05-06T22:22:00Z"/>
         </w:rPr>
       </w:pPr>
     </w:p>
@@ -4575,150 +4625,625 @@
       <w:pPr>
         <w:ind w:firstLine="426"/>
         <w:rPr>
-          <w:ins w:id="487" w:author="eduardo" w:date="2022-02-23T20:58:00Z"/>
-        </w:rPr>
-      </w:pPr>
-      <w:ins w:id="488" w:author="eduardo" w:date="2022-02-23T20:28:00Z">
-        <w:r>
-          <w:t>O</w:t>
-        </w:r>
-      </w:ins>
-      <w:ins w:id="489" w:author="eduardo" w:date="2022-02-23T20:30:00Z">
-        <w:r>
-          <w:t>s</w:t>
-        </w:r>
-      </w:ins>
-      <w:ins w:id="490" w:author="eduardo" w:date="2022-02-23T20:28:00Z">
-        <w:r>
-          <w:t xml:space="preserve"> método</w:t>
-        </w:r>
-      </w:ins>
-      <w:ins w:id="491" w:author="eduardo" w:date="2022-02-23T20:30:00Z">
-        <w:r>
-          <w:t>s</w:t>
-        </w:r>
-      </w:ins>
-      <w:ins w:id="492" w:author="eduardo" w:date="2022-02-23T20:28:00Z">
-        <w:r>
-          <w:t xml:space="preserve"> estatísticos para </w:t>
-        </w:r>
-      </w:ins>
-      <w:ins w:id="493" w:author="eduardo" w:date="2022-02-23T20:29:00Z">
-        <w:r>
-          <w:t xml:space="preserve">inferências </w:t>
-        </w:r>
-      </w:ins>
-      <w:ins w:id="494" w:author="eduardo" w:date="2022-02-23T20:30:00Z">
-        <w:r>
-          <w:t>são inicialmente de análise supervisionada</w:t>
-        </w:r>
-      </w:ins>
-      <w:ins w:id="495" w:author="eduardo" w:date="2022-02-23T20:32:00Z">
-        <w:r>
-          <w:t>, principalmente pautadas na modelagem multinível, pois p</w:t>
-        </w:r>
-      </w:ins>
-      <w:ins w:id="496" w:author="eduardo" w:date="2022-02-23T20:30:00Z">
-        <w:r>
-          <w:t xml:space="preserve">ara responder as principais perguntas da pesquisa, é necessário entender num primeiro momento </w:t>
-        </w:r>
-      </w:ins>
-      <w:ins w:id="497" w:author="eduardo" w:date="2022-02-23T20:31:00Z">
-        <w:r>
-          <w:t xml:space="preserve">a relação das variáveis </w:t>
-        </w:r>
-      </w:ins>
-      <w:ins w:id="498" w:author="eduardo" w:date="2022-02-23T20:32:00Z">
-        <w:r>
-          <w:t xml:space="preserve">de interesse como </w:t>
+          <w:ins w:id="495" w:author="eduardo" w:date="2022-05-06T22:23:00Z"/>
+        </w:rPr>
+      </w:pPr>
+      <w:ins w:id="496" w:author="eduardo" w:date="2022-05-06T22:22:00Z">
+        <w:r>
+          <w:t xml:space="preserve">Como as variáveis </w:t>
         </w:r>
         <w:r>
           <w:rPr>
             <w:i/>
             <w:iCs/>
-            <w:rPrChange w:id="499" w:author="eduardo" w:date="2022-02-23T20:43:00Z">
+          </w:rPr>
+          <w:t>log_gdp</w:t>
+        </w:r>
+        <w:r>
+          <w:rPr>
+            <w:i/>
+            <w:iCs/>
+          </w:rPr>
+          <w:t xml:space="preserve"> </w:t>
+        </w:r>
+        <w:r>
+          <w:t xml:space="preserve">e </w:t>
+        </w:r>
+        <w:r>
+          <w:rPr>
+            <w:i/>
+            <w:iCs/>
+          </w:rPr>
+          <w:t>healthy_exp</w:t>
+        </w:r>
+        <w:r>
+          <w:t xml:space="preserve"> a</w:t>
+        </w:r>
+      </w:ins>
+      <w:ins w:id="497" w:author="eduardo" w:date="2022-05-06T22:23:00Z">
+        <w:r>
+          <w:t xml:space="preserve">fetam o </w:t>
+        </w:r>
+        <w:r>
+          <w:rPr>
+            <w:i/>
+            <w:iCs/>
+          </w:rPr>
+          <w:t>ladder_score</w:t>
+        </w:r>
+        <w:r>
+          <w:t xml:space="preserve"> no ano de 2019 e 2020, sem e com pandemia respectivamente.</w:t>
+        </w:r>
+      </w:ins>
+    </w:p>
+    <w:p>
+      <w:pPr>
+        <w:ind w:firstLine="426"/>
+        <w:rPr>
+          <w:ins w:id="498" w:author="eduardo" w:date="2022-05-06T22:23:00Z"/>
+        </w:rPr>
+      </w:pPr>
+    </w:p>
+    <w:p>
+      <w:pPr>
+        <w:ind w:firstLine="426"/>
+        <w:rPr>
+          <w:ins w:id="499" w:author="eduardo" w:date="2022-05-06T22:29:00Z"/>
+        </w:rPr>
+      </w:pPr>
+      <w:ins w:id="500" w:author="eduardo" w:date="2022-05-06T22:24:00Z">
+        <w:r>
+          <w:t xml:space="preserve">Para essa inferência foi usado o </w:t>
+        </w:r>
+      </w:ins>
+      <w:ins w:id="501" w:author="eduardo" w:date="2022-05-06T22:25:00Z">
+        <w:r>
+          <w:t xml:space="preserve">método de análise supervisionada chamada comumente de modelo multinível. A modelagem multinível ajuda a entender </w:t>
+        </w:r>
+      </w:ins>
+      <w:ins w:id="502" w:author="eduardo" w:date="2022-05-06T22:26:00Z">
+        <w:r>
+          <w:t xml:space="preserve">os efeitos das variáveis independentes sobre a dependente sob a perspectiva dos diferentes anos do DB, </w:t>
+        </w:r>
+      </w:ins>
+      <w:ins w:id="503" w:author="eduardo" w:date="2022-05-06T22:27:00Z">
+        <w:r>
+          <w:t xml:space="preserve">ou seja, o comportamento da perspectiva de bem-estar das pessoas </w:t>
+        </w:r>
+      </w:ins>
+      <w:ins w:id="504" w:author="eduardo" w:date="2022-05-06T22:28:00Z">
+        <w:r>
+          <w:t xml:space="preserve">conforme seu país de origem e </w:t>
+        </w:r>
+        <w:r>
+          <w:lastRenderedPageBreak/>
+          <w:t>características econômicas e de saúde específicas</w:t>
+        </w:r>
+      </w:ins>
+      <w:ins w:id="505" w:author="eduardo" w:date="2022-05-06T22:46:00Z">
+        <w:r>
+          <w:t xml:space="preserve">, </w:t>
+        </w:r>
+      </w:ins>
+      <w:ins w:id="506" w:author="eduardo" w:date="2022-05-06T22:47:00Z">
+        <w:r>
+          <w:t>sob</w:t>
+        </w:r>
+      </w:ins>
+      <w:ins w:id="507" w:author="eduardo" w:date="2022-05-06T22:46:00Z">
+        <w:r>
+          <w:t xml:space="preserve"> os efeitos</w:t>
+        </w:r>
+      </w:ins>
+      <w:ins w:id="508" w:author="eduardo" w:date="2022-05-06T22:28:00Z">
+        <w:r>
+          <w:t xml:space="preserve"> </w:t>
+        </w:r>
+      </w:ins>
+      <w:ins w:id="509" w:author="eduardo" w:date="2022-05-06T22:47:00Z">
+        <w:r>
+          <w:t>d</w:t>
+        </w:r>
+      </w:ins>
+      <w:ins w:id="510" w:author="eduardo" w:date="2022-05-06T22:28:00Z">
+        <w:r>
+          <w:t xml:space="preserve">os anos com e sem </w:t>
+        </w:r>
+      </w:ins>
+      <w:ins w:id="511" w:author="eduardo" w:date="2022-05-06T22:29:00Z">
+        <w:r>
+          <w:t>pandemia.</w:t>
+        </w:r>
+      </w:ins>
+    </w:p>
+    <w:p>
+      <w:pPr>
+        <w:ind w:firstLine="426"/>
+        <w:rPr>
+          <w:ins w:id="512" w:author="eduardo" w:date="2022-05-06T22:29:00Z"/>
+        </w:rPr>
+      </w:pPr>
+    </w:p>
+    <w:p>
+      <w:pPr>
+        <w:ind w:firstLine="426"/>
+        <w:rPr>
+          <w:ins w:id="513" w:author="eduardo" w:date="2022-05-06T22:48:00Z"/>
+        </w:rPr>
+      </w:pPr>
+      <w:ins w:id="514" w:author="eduardo" w:date="2022-05-06T22:29:00Z">
+        <w:r>
+          <w:t xml:space="preserve">A função de nível 1 </w:t>
+        </w:r>
+      </w:ins>
+      <w:ins w:id="515" w:author="eduardo" w:date="2022-05-06T22:30:00Z">
+        <w:r>
+          <w:t xml:space="preserve">que </w:t>
+        </w:r>
+        <w:r>
+          <w:rPr>
+            <w:highlight w:val="yellow"/>
+            <w:rPrChange w:id="516" w:author="eduardo" w:date="2022-05-06T22:30:00Z">
               <w:rPr/>
             </w:rPrChange>
           </w:rPr>
-          <w:t>l</w:t>
-        </w:r>
-      </w:ins>
-      <w:ins w:id="500" w:author="eduardo" w:date="2022-02-23T20:43:00Z">
+          <w:t>relaciona</w:t>
+        </w:r>
+        <w:r>
+          <w:t xml:space="preserve"> as variáveis </w:t>
+        </w:r>
         <w:r>
           <w:rPr>
             <w:i/>
             <w:iCs/>
-            <w:rPrChange w:id="501" w:author="eduardo" w:date="2022-02-23T20:43:00Z">
+          </w:rPr>
+          <w:t>log_gdp</w:t>
+        </w:r>
+        <w:r>
+          <w:rPr>
+            <w:i/>
+            <w:iCs/>
+          </w:rPr>
+          <w:t xml:space="preserve"> </w:t>
+        </w:r>
+        <w:r>
+          <w:t xml:space="preserve">e </w:t>
+        </w:r>
+        <w:r>
+          <w:rPr>
+            <w:i/>
+            <w:iCs/>
+          </w:rPr>
+          <w:t>healthy_exp</w:t>
+        </w:r>
+        <w:r>
+          <w:t xml:space="preserve"> com </w:t>
+        </w:r>
+        <w:r>
+          <w:rPr>
+            <w:i/>
+            <w:iCs/>
+          </w:rPr>
+          <w:t>ladder_score</w:t>
+        </w:r>
+        <w:r>
+          <w:t xml:space="preserve"> é expressa por</w:t>
+        </w:r>
+      </w:ins>
+      <w:ins w:id="517" w:author="eduardo" w:date="2022-05-06T22:31:00Z">
+        <w:r>
+          <w:t>:</w:t>
+        </w:r>
+      </w:ins>
+      <w:ins w:id="518" w:author="eduardo" w:date="2022-05-06T22:30:00Z">
+        <w:r>
+          <w:t xml:space="preserve"> </w:t>
+        </w:r>
+      </w:ins>
+      <w:ins w:id="519" w:author="eduardo" w:date="2022-05-06T22:31:00Z">
+        <w:r>
+          <w:rPr>
+            <w:noProof/>
+          </w:rPr>
+          <w:drawing>
+            <wp:inline distT="0" distB="0" distL="0" distR="0" wp14:anchorId="18AE2D67" wp14:editId="5BE39026">
+              <wp:extent cx="2057400" cy="437920"/>
+              <wp:effectExtent l="0" t="0" r="0" b="635"/>
+              <wp:docPr id="4" name="Imagem 4" descr="Diagrama, Esquemático&#10;&#10;Descrição gerada automaticamente"/>
+              <wp:cNvGraphicFramePr>
+                <a:graphicFrameLocks xmlns:a="http://schemas.openxmlformats.org/drawingml/2006/main" noChangeAspect="1"/>
+              </wp:cNvGraphicFramePr>
+              <a:graphic xmlns:a="http://schemas.openxmlformats.org/drawingml/2006/main">
+                <a:graphicData uri="http://schemas.openxmlformats.org/drawingml/2006/picture">
+                  <pic:pic xmlns:pic="http://schemas.openxmlformats.org/drawingml/2006/picture">
+                    <pic:nvPicPr>
+                      <pic:cNvPr id="4" name="Imagem 4" descr="Diagrama, Esquemático&#10;&#10;Descrição gerada automaticamente"/>
+                      <pic:cNvPicPr/>
+                    </pic:nvPicPr>
+                    <pic:blipFill>
+                      <a:blip r:embed="rId16"/>
+                      <a:stretch>
+                        <a:fillRect/>
+                      </a:stretch>
+                    </pic:blipFill>
+                    <pic:spPr>
+                      <a:xfrm>
+                        <a:off x="0" y="0"/>
+                        <a:ext cx="2103404" cy="447712"/>
+                      </a:xfrm>
+                      <a:prstGeom prst="rect">
+                        <a:avLst/>
+                      </a:prstGeom>
+                    </pic:spPr>
+                  </pic:pic>
+                </a:graphicData>
+              </a:graphic>
+            </wp:inline>
+          </w:drawing>
+        </w:r>
+      </w:ins>
+      <w:ins w:id="520" w:author="eduardo" w:date="2022-05-06T22:30:00Z">
+        <w:r>
+          <w:t xml:space="preserve"> </w:t>
+        </w:r>
+      </w:ins>
+      <w:ins w:id="521" w:author="eduardo" w:date="2022-05-06T22:31:00Z">
+        <w:r>
+          <w:t xml:space="preserve">, onde o intercepto </w:t>
+        </w:r>
+        <w:r>
+          <w:rPr>
+            <w:highlight w:val="yellow"/>
+            <w:rPrChange w:id="522" w:author="eduardo" w:date="2022-05-06T22:31:00Z">
               <w:rPr/>
             </w:rPrChange>
           </w:rPr>
-          <w:t>a</w:t>
-        </w:r>
-      </w:ins>
-      <w:ins w:id="502" w:author="eduardo" w:date="2022-02-23T20:32:00Z">
+          <w:t>(indicar)</w:t>
+        </w:r>
+        <w:r>
+          <w:t xml:space="preserve"> e </w:t>
+        </w:r>
+        <w:r>
+          <w:t xml:space="preserve">a inclinação </w:t>
+        </w:r>
+      </w:ins>
+      <w:ins w:id="523" w:author="eduardo" w:date="2022-05-06T22:32:00Z">
+        <w:r>
+          <w:rPr>
+            <w:highlight w:val="yellow"/>
+          </w:rPr>
+          <w:t>(indicar)</w:t>
+        </w:r>
+        <w:r>
+          <w:t xml:space="preserve"> </w:t>
+        </w:r>
+      </w:ins>
+      <w:ins w:id="524" w:author="eduardo" w:date="2022-05-06T22:31:00Z">
+        <w:r>
+          <w:t xml:space="preserve">da função </w:t>
+        </w:r>
+      </w:ins>
+      <w:ins w:id="525" w:author="eduardo" w:date="2022-05-06T22:47:00Z">
+        <w:r>
+          <w:t>podem ser avali</w:t>
+        </w:r>
+      </w:ins>
+      <w:ins w:id="526" w:author="eduardo" w:date="2022-05-06T22:48:00Z">
+        <w:r>
+          <w:t>ado sob os</w:t>
+        </w:r>
+      </w:ins>
+      <w:ins w:id="527" w:author="eduardo" w:date="2022-05-06T22:31:00Z">
+        <w:r>
+          <w:t xml:space="preserve"> </w:t>
+        </w:r>
+      </w:ins>
+      <w:ins w:id="528" w:author="eduardo" w:date="2022-05-06T22:48:00Z">
+        <w:r>
+          <w:t xml:space="preserve">possíveis </w:t>
+        </w:r>
+      </w:ins>
+      <w:ins w:id="529" w:author="eduardo" w:date="2022-05-06T22:32:00Z">
+        <w:r>
+          <w:t xml:space="preserve">efeitos </w:t>
+        </w:r>
+      </w:ins>
+      <w:ins w:id="530" w:author="eduardo" w:date="2022-05-06T22:34:00Z">
+        <w:r>
+          <w:t xml:space="preserve">aleatórios </w:t>
+        </w:r>
+      </w:ins>
+      <w:ins w:id="531" w:author="eduardo" w:date="2022-05-06T22:48:00Z">
+        <w:r>
+          <w:t xml:space="preserve">provocadas </w:t>
+        </w:r>
+      </w:ins>
+      <w:ins w:id="532" w:author="eduardo" w:date="2022-05-06T22:32:00Z">
+        <w:r>
+          <w:t>pela variável de nível 2 (</w:t>
+        </w:r>
         <w:r>
           <w:rPr>
             <w:i/>
             <w:iCs/>
-            <w:rPrChange w:id="503" w:author="eduardo" w:date="2022-02-23T20:43:00Z">
+            <w:rPrChange w:id="533" w:author="eduardo" w:date="2022-05-06T22:32:00Z">
               <w:rPr/>
             </w:rPrChange>
           </w:rPr>
-          <w:t>dder_score</w:t>
-        </w:r>
-        <w:r>
-          <w:t xml:space="preserve"> e </w:t>
-        </w:r>
+          <w:t>year</w:t>
+        </w:r>
+      </w:ins>
+      <w:ins w:id="534" w:author="eduardo" w:date="2022-05-06T22:48:00Z">
         <w:r>
           <w:rPr>
             <w:i/>
             <w:iCs/>
-            <w:rPrChange w:id="504" w:author="eduardo" w:date="2022-02-23T20:43:00Z">
+          </w:rPr>
+          <w:t xml:space="preserve">) dos anos de </w:t>
+        </w:r>
+      </w:ins>
+      <w:ins w:id="535" w:author="eduardo" w:date="2022-05-06T22:32:00Z">
+        <w:r>
+          <w:t>2019 e 2020</w:t>
+        </w:r>
+      </w:ins>
+      <w:ins w:id="536" w:author="eduardo" w:date="2022-05-06T22:33:00Z">
+        <w:r>
+          <w:t xml:space="preserve">, sendo o intercepto </w:t>
+        </w:r>
+      </w:ins>
+      <w:ins w:id="537" w:author="eduardo" w:date="2022-05-06T22:34:00Z">
+        <w:r>
+          <w:t xml:space="preserve">com efeitos aleatórios </w:t>
+        </w:r>
+      </w:ins>
+      <w:ins w:id="538" w:author="eduardo" w:date="2022-05-06T22:33:00Z">
+        <w:r>
+          <w:t xml:space="preserve">representado pela função </w:t>
+        </w:r>
+        <w:r>
+          <w:rPr>
+            <w:noProof/>
+          </w:rPr>
+          <w:drawing>
+            <wp:inline distT="0" distB="0" distL="0" distR="0" wp14:anchorId="6FC9821B" wp14:editId="45A042EA">
+              <wp:extent cx="1504950" cy="293338"/>
+              <wp:effectExtent l="0" t="0" r="0" b="0"/>
+              <wp:docPr id="6" name="Imagem 6" descr="Uma imagem contendo Diagrama&#10;&#10;Descrição gerada automaticamente"/>
+              <wp:cNvGraphicFramePr>
+                <a:graphicFrameLocks xmlns:a="http://schemas.openxmlformats.org/drawingml/2006/main" noChangeAspect="1"/>
+              </wp:cNvGraphicFramePr>
+              <a:graphic xmlns:a="http://schemas.openxmlformats.org/drawingml/2006/main">
+                <a:graphicData uri="http://schemas.openxmlformats.org/drawingml/2006/picture">
+                  <pic:pic xmlns:pic="http://schemas.openxmlformats.org/drawingml/2006/picture">
+                    <pic:nvPicPr>
+                      <pic:cNvPr id="6" name="Imagem 6" descr="Uma imagem contendo Diagrama&#10;&#10;Descrição gerada automaticamente"/>
+                      <pic:cNvPicPr/>
+                    </pic:nvPicPr>
+                    <pic:blipFill>
+                      <a:blip r:embed="rId17"/>
+                      <a:stretch>
+                        <a:fillRect/>
+                      </a:stretch>
+                    </pic:blipFill>
+                    <pic:spPr>
+                      <a:xfrm>
+                        <a:off x="0" y="0"/>
+                        <a:ext cx="1532866" cy="298779"/>
+                      </a:xfrm>
+                      <a:prstGeom prst="rect">
+                        <a:avLst/>
+                      </a:prstGeom>
+                    </pic:spPr>
+                  </pic:pic>
+                </a:graphicData>
+              </a:graphic>
+            </wp:inline>
+          </w:drawing>
+        </w:r>
+        <w:r>
+          <w:t xml:space="preserve">e a inclinação </w:t>
+        </w:r>
+      </w:ins>
+      <w:ins w:id="539" w:author="eduardo" w:date="2022-05-06T22:34:00Z">
+        <w:r>
+          <w:t xml:space="preserve">com efeitos aleatórios pela função </w:t>
+        </w:r>
+      </w:ins>
+      <w:ins w:id="540" w:author="eduardo" w:date="2022-05-06T22:35:00Z">
+        <w:r>
+          <w:rPr>
+            <w:noProof/>
+          </w:rPr>
+          <w:drawing>
+            <wp:inline distT="0" distB="0" distL="0" distR="0" wp14:anchorId="5CADD140" wp14:editId="6FF0D7C4">
+              <wp:extent cx="1543050" cy="325567"/>
+              <wp:effectExtent l="0" t="0" r="0" b="0"/>
+              <wp:docPr id="7" name="Imagem 7" descr="Gráfico, Diagrama, Gráfico de caixa estreita&#10;&#10;Descrição gerada automaticamente"/>
+              <wp:cNvGraphicFramePr>
+                <a:graphicFrameLocks xmlns:a="http://schemas.openxmlformats.org/drawingml/2006/main" noChangeAspect="1"/>
+              </wp:cNvGraphicFramePr>
+              <a:graphic xmlns:a="http://schemas.openxmlformats.org/drawingml/2006/main">
+                <a:graphicData uri="http://schemas.openxmlformats.org/drawingml/2006/picture">
+                  <pic:pic xmlns:pic="http://schemas.openxmlformats.org/drawingml/2006/picture">
+                    <pic:nvPicPr>
+                      <pic:cNvPr id="7" name="Imagem 7" descr="Gráfico, Diagrama, Gráfico de caixa estreita&#10;&#10;Descrição gerada automaticamente"/>
+                      <pic:cNvPicPr/>
+                    </pic:nvPicPr>
+                    <pic:blipFill>
+                      <a:blip r:embed="rId18"/>
+                      <a:stretch>
+                        <a:fillRect/>
+                      </a:stretch>
+                    </pic:blipFill>
+                    <pic:spPr>
+                      <a:xfrm>
+                        <a:off x="0" y="0"/>
+                        <a:ext cx="1614711" cy="340687"/>
+                      </a:xfrm>
+                      <a:prstGeom prst="rect">
+                        <a:avLst/>
+                      </a:prstGeom>
+                    </pic:spPr>
+                  </pic:pic>
+                </a:graphicData>
+              </a:graphic>
+            </wp:inline>
+          </w:drawing>
+        </w:r>
+      </w:ins>
+      <w:ins w:id="541" w:author="eduardo" w:date="2022-05-06T22:33:00Z">
+        <w:r>
+          <w:t xml:space="preserve"> </w:t>
+        </w:r>
+      </w:ins>
+      <w:ins w:id="542" w:author="eduardo" w:date="2022-05-06T22:35:00Z">
+        <w:r>
+          <w:t xml:space="preserve">, consolidando a seguinte equação final: </w:t>
+        </w:r>
+        <w:r>
+          <w:rPr>
+            <w:noProof/>
+          </w:rPr>
+          <w:drawing>
+            <wp:inline distT="0" distB="0" distL="0" distR="0" wp14:anchorId="28963892" wp14:editId="7A38780F">
+              <wp:extent cx="3867150" cy="398653"/>
+              <wp:effectExtent l="0" t="0" r="0" b="1905"/>
+              <wp:docPr id="8" name="Imagem 8"/>
+              <wp:cNvGraphicFramePr>
+                <a:graphicFrameLocks xmlns:a="http://schemas.openxmlformats.org/drawingml/2006/main" noChangeAspect="1"/>
+              </wp:cNvGraphicFramePr>
+              <a:graphic xmlns:a="http://schemas.openxmlformats.org/drawingml/2006/main">
+                <a:graphicData uri="http://schemas.openxmlformats.org/drawingml/2006/picture">
+                  <pic:pic xmlns:pic="http://schemas.openxmlformats.org/drawingml/2006/picture">
+                    <pic:nvPicPr>
+                      <pic:cNvPr id="1" name=""/>
+                      <pic:cNvPicPr/>
+                    </pic:nvPicPr>
+                    <pic:blipFill>
+                      <a:blip r:embed="rId19"/>
+                      <a:stretch>
+                        <a:fillRect/>
+                      </a:stretch>
+                    </pic:blipFill>
+                    <pic:spPr>
+                      <a:xfrm>
+                        <a:off x="0" y="0"/>
+                        <a:ext cx="4011795" cy="413564"/>
+                      </a:xfrm>
+                      <a:prstGeom prst="rect">
+                        <a:avLst/>
+                      </a:prstGeom>
+                    </pic:spPr>
+                  </pic:pic>
+                </a:graphicData>
+              </a:graphic>
+            </wp:inline>
+          </w:drawing>
+        </w:r>
+      </w:ins>
+      <w:ins w:id="543" w:author="eduardo" w:date="2022-05-06T22:49:00Z">
+        <w:r>
+          <w:t xml:space="preserve">; isolando os efeitos fixos dos efeitos aleatórios, temos: </w:t>
+        </w:r>
+        <w:r>
+          <w:rPr>
+            <w:noProof/>
+          </w:rPr>
+          <w:drawing>
+            <wp:inline distT="0" distB="0" distL="0" distR="0" wp14:anchorId="790AE671" wp14:editId="052B37DB">
+              <wp:extent cx="3552825" cy="475538"/>
+              <wp:effectExtent l="0" t="0" r="0" b="1270"/>
+              <wp:docPr id="9" name="Imagem 9" descr="Tela de celular com texto preto sobre fundo branco&#10;&#10;Descrição gerada automaticamente com confiança média"/>
+              <wp:cNvGraphicFramePr>
+                <a:graphicFrameLocks xmlns:a="http://schemas.openxmlformats.org/drawingml/2006/main" noChangeAspect="1"/>
+              </wp:cNvGraphicFramePr>
+              <a:graphic xmlns:a="http://schemas.openxmlformats.org/drawingml/2006/main">
+                <a:graphicData uri="http://schemas.openxmlformats.org/drawingml/2006/picture">
+                  <pic:pic xmlns:pic="http://schemas.openxmlformats.org/drawingml/2006/picture">
+                    <pic:nvPicPr>
+                      <pic:cNvPr id="9" name="Imagem 9" descr="Tela de celular com texto preto sobre fundo branco&#10;&#10;Descrição gerada automaticamente com confiança média"/>
+                      <pic:cNvPicPr/>
+                    </pic:nvPicPr>
+                    <pic:blipFill>
+                      <a:blip r:embed="rId20"/>
+                      <a:stretch>
+                        <a:fillRect/>
+                      </a:stretch>
+                    </pic:blipFill>
+                    <pic:spPr>
+                      <a:xfrm>
+                        <a:off x="0" y="0"/>
+                        <a:ext cx="3624214" cy="485093"/>
+                      </a:xfrm>
+                      <a:prstGeom prst="rect">
+                        <a:avLst/>
+                      </a:prstGeom>
+                    </pic:spPr>
+                  </pic:pic>
+                </a:graphicData>
+              </a:graphic>
+            </wp:inline>
+          </w:drawing>
+        </w:r>
+      </w:ins>
+    </w:p>
+    <w:p>
+      <w:pPr>
+        <w:ind w:firstLine="426"/>
+        <w:rPr>
+          <w:ins w:id="544" w:author="eduardo" w:date="2022-05-06T22:48:00Z"/>
+        </w:rPr>
+      </w:pPr>
+    </w:p>
+    <w:p>
+      <w:pPr>
+        <w:ind w:firstLine="426"/>
+        <w:rPr>
+          <w:ins w:id="545" w:author="eduardo" w:date="2022-05-06T22:35:00Z"/>
+        </w:rPr>
+      </w:pPr>
+    </w:p>
+    <w:p>
+      <w:pPr>
+        <w:ind w:firstLine="426"/>
+        <w:rPr>
+          <w:ins w:id="546" w:author="eduardo" w:date="2022-05-06T22:35:00Z"/>
+        </w:rPr>
+      </w:pPr>
+    </w:p>
+    <w:p>
+      <w:pPr>
+        <w:ind w:firstLine="426"/>
+        <w:rPr>
+          <w:ins w:id="547" w:author="eduardo" w:date="2022-05-06T22:22:00Z"/>
+        </w:rPr>
+      </w:pPr>
+    </w:p>
+    <w:p>
+      <w:pPr>
+        <w:ind w:firstLine="426"/>
+        <w:rPr>
+          <w:ins w:id="548" w:author="eduardo" w:date="2022-02-23T20:09:00Z"/>
+        </w:rPr>
+      </w:pPr>
+    </w:p>
+    <w:p>
+      <w:pPr>
+        <w:ind w:firstLine="426"/>
+        <w:rPr>
+          <w:ins w:id="549" w:author="eduardo" w:date="2022-05-06T21:00:00Z"/>
+        </w:rPr>
+      </w:pPr>
+      <w:ins w:id="550" w:author="eduardo" w:date="2022-05-06T21:49:00Z">
+        <w:r>
+          <w:rPr>
+            <w:highlight w:val="yellow"/>
+            <w:rPrChange w:id="551" w:author="eduardo" w:date="2022-05-06T21:49:00Z">
               <w:rPr/>
             </w:rPrChange>
           </w:rPr>
-          <w:t>log_gdp</w:t>
-        </w:r>
-        <w:r>
-          <w:t xml:space="preserve"> não apenas de forma isolada, mas também contextual, </w:t>
-        </w:r>
-      </w:ins>
-      <w:ins w:id="505" w:author="eduardo" w:date="2022-02-23T20:33:00Z">
-        <w:r>
-          <w:t xml:space="preserve">no caso pautada no ano de 2020 comparado aos demais anos de pesquisa. Somente com esse tipo de análise seria possível inferir se realmente o </w:t>
-        </w:r>
-      </w:ins>
-      <w:ins w:id="506" w:author="eduardo" w:date="2022-02-23T20:34:00Z">
-        <w:r>
-          <w:t>ano da pandemia (2020) afetou a percepção de bem-estar das pessoas</w:t>
-        </w:r>
-        <w:r>
-          <w:t xml:space="preserve">. Além disso, criada essa primeira dimensão temporal, com a mesma metodologia seria possível observar os </w:t>
-        </w:r>
-      </w:ins>
-      <w:ins w:id="507" w:author="eduardo" w:date="2022-02-23T20:35:00Z">
-        <w:r>
-          <w:t xml:space="preserve">diferentes </w:t>
-        </w:r>
-      </w:ins>
-      <w:ins w:id="508" w:author="eduardo" w:date="2022-02-23T20:34:00Z">
-        <w:r>
-          <w:t xml:space="preserve">efeitos </w:t>
-        </w:r>
-      </w:ins>
-      <w:ins w:id="509" w:author="eduardo" w:date="2022-02-23T20:35:00Z">
-        <w:r>
-          <w:t xml:space="preserve">da pandemia sobre </w:t>
-        </w:r>
-      </w:ins>
-      <w:ins w:id="510" w:author="eduardo" w:date="2022-02-23T20:34:00Z">
-        <w:r>
-          <w:t>o bem-esta</w:t>
-        </w:r>
-      </w:ins>
-      <w:ins w:id="511" w:author="eduardo" w:date="2022-02-23T20:35:00Z">
-        <w:r>
-          <w:t>r das pessoas em níveis regionais de continente e de países.</w:t>
+          <w:t>DAQUI EM DIANTE NOVO</w:t>
         </w:r>
       </w:ins>
     </w:p>
@@ -4726,7 +5251,7 @@
       <w:pPr>
         <w:ind w:firstLine="426"/>
         <w:rPr>
-          <w:ins w:id="512" w:author="eduardo" w:date="2022-02-23T20:58:00Z"/>
+          <w:ins w:id="552" w:author="eduardo" w:date="2022-05-06T21:00:00Z"/>
         </w:rPr>
       </w:pPr>
     </w:p>
@@ -4734,29 +5259,187 @@
       <w:pPr>
         <w:ind w:firstLine="426"/>
         <w:rPr>
-          <w:ins w:id="513" w:author="eduardo" w:date="2022-05-04T20:43:00Z"/>
-        </w:rPr>
-      </w:pPr>
-      <w:ins w:id="514" w:author="eduardo" w:date="2022-02-23T20:58:00Z">
-        <w:r>
-          <w:rPr>
-            <w:highlight w:val="yellow"/>
-            <w:rPrChange w:id="515" w:author="eduardo" w:date="2022-02-23T20:59:00Z">
+          <w:ins w:id="553" w:author="eduardo" w:date="2022-02-23T20:58:00Z"/>
+        </w:rPr>
+      </w:pPr>
+      <w:ins w:id="554" w:author="eduardo" w:date="2022-02-23T20:28:00Z">
+        <w:r>
+          <w:t>O</w:t>
+        </w:r>
+      </w:ins>
+      <w:ins w:id="555" w:author="eduardo" w:date="2022-02-23T20:30:00Z">
+        <w:r>
+          <w:t>s</w:t>
+        </w:r>
+      </w:ins>
+      <w:ins w:id="556" w:author="eduardo" w:date="2022-02-23T20:28:00Z">
+        <w:r>
+          <w:t xml:space="preserve"> método</w:t>
+        </w:r>
+      </w:ins>
+      <w:ins w:id="557" w:author="eduardo" w:date="2022-02-23T20:30:00Z">
+        <w:r>
+          <w:t>s</w:t>
+        </w:r>
+      </w:ins>
+      <w:ins w:id="558" w:author="eduardo" w:date="2022-02-23T20:28:00Z">
+        <w:r>
+          <w:t xml:space="preserve"> estatísticos para </w:t>
+        </w:r>
+      </w:ins>
+      <w:ins w:id="559" w:author="eduardo" w:date="2022-02-23T20:29:00Z">
+        <w:r>
+          <w:t xml:space="preserve">inferências </w:t>
+        </w:r>
+      </w:ins>
+      <w:ins w:id="560" w:author="eduardo" w:date="2022-02-23T20:30:00Z">
+        <w:r>
+          <w:t>são inicialmente de análise supervisionada</w:t>
+        </w:r>
+      </w:ins>
+      <w:ins w:id="561" w:author="eduardo" w:date="2022-02-23T20:32:00Z">
+        <w:r>
+          <w:t>, principalmente pautadas na modelagem multinível, pois p</w:t>
+        </w:r>
+      </w:ins>
+      <w:ins w:id="562" w:author="eduardo" w:date="2022-02-23T20:30:00Z">
+        <w:r>
+          <w:t xml:space="preserve">ara responder as principais perguntas da pesquisa, é necessário entender num primeiro momento </w:t>
+        </w:r>
+      </w:ins>
+      <w:ins w:id="563" w:author="eduardo" w:date="2022-02-23T20:31:00Z">
+        <w:r>
+          <w:t xml:space="preserve">a relação das variáveis </w:t>
+        </w:r>
+      </w:ins>
+      <w:ins w:id="564" w:author="eduardo" w:date="2022-02-23T20:32:00Z">
+        <w:r>
+          <w:t xml:space="preserve">de interesse como </w:t>
+        </w:r>
+        <w:r>
+          <w:rPr>
+            <w:i/>
+            <w:iCs/>
+            <w:rPrChange w:id="565" w:author="eduardo" w:date="2022-02-23T20:43:00Z">
               <w:rPr/>
             </w:rPrChange>
           </w:rPr>
-          <w:lastRenderedPageBreak/>
-          <w:t xml:space="preserve">Daqui, passo a passo do desenvolvimento </w:t>
-        </w:r>
-      </w:ins>
-      <w:ins w:id="516" w:author="eduardo" w:date="2022-02-23T20:59:00Z">
-        <w:r>
-          <w:rPr>
-            <w:highlight w:val="yellow"/>
-            <w:rPrChange w:id="517" w:author="eduardo" w:date="2022-02-23T20:59:00Z">
+          <w:t>l</w:t>
+        </w:r>
+      </w:ins>
+      <w:ins w:id="566" w:author="eduardo" w:date="2022-02-23T20:43:00Z">
+        <w:r>
+          <w:rPr>
+            <w:i/>
+            <w:iCs/>
+            <w:rPrChange w:id="567" w:author="eduardo" w:date="2022-02-23T20:43:00Z">
               <w:rPr/>
             </w:rPrChange>
           </w:rPr>
+          <w:t>a</w:t>
+        </w:r>
+      </w:ins>
+      <w:ins w:id="568" w:author="eduardo" w:date="2022-02-23T20:32:00Z">
+        <w:r>
+          <w:rPr>
+            <w:i/>
+            <w:iCs/>
+            <w:rPrChange w:id="569" w:author="eduardo" w:date="2022-02-23T20:43:00Z">
+              <w:rPr/>
+            </w:rPrChange>
+          </w:rPr>
+          <w:t>dder_score</w:t>
+        </w:r>
+        <w:r>
+          <w:t xml:space="preserve"> e </w:t>
+        </w:r>
+        <w:r>
+          <w:rPr>
+            <w:i/>
+            <w:iCs/>
+            <w:rPrChange w:id="570" w:author="eduardo" w:date="2022-02-23T20:43:00Z">
+              <w:rPr/>
+            </w:rPrChange>
+          </w:rPr>
+          <w:t>log_gdp</w:t>
+        </w:r>
+        <w:r>
+          <w:t xml:space="preserve"> não apenas de forma isolada, mas também contextual, </w:t>
+        </w:r>
+      </w:ins>
+      <w:ins w:id="571" w:author="eduardo" w:date="2022-02-23T20:33:00Z">
+        <w:r>
+          <w:t xml:space="preserve">no caso pautada no ano de 2020 comparado aos demais anos de pesquisa. Somente com esse tipo de análise seria possível inferir se realmente o </w:t>
+        </w:r>
+      </w:ins>
+      <w:ins w:id="572" w:author="eduardo" w:date="2022-02-23T20:34:00Z">
+        <w:r>
+          <w:t>ano da pandemia (2020) afetou a percepção de bem-estar das pessoas</w:t>
+        </w:r>
+        <w:r>
+          <w:t xml:space="preserve">. Além disso, criada essa primeira dimensão temporal, com a mesma metodologia seria possível observar os </w:t>
+        </w:r>
+      </w:ins>
+      <w:ins w:id="573" w:author="eduardo" w:date="2022-02-23T20:35:00Z">
+        <w:r>
+          <w:t xml:space="preserve">diferentes </w:t>
+        </w:r>
+      </w:ins>
+      <w:ins w:id="574" w:author="eduardo" w:date="2022-02-23T20:34:00Z">
+        <w:r>
+          <w:t xml:space="preserve">efeitos </w:t>
+        </w:r>
+      </w:ins>
+      <w:ins w:id="575" w:author="eduardo" w:date="2022-02-23T20:35:00Z">
+        <w:r>
+          <w:t xml:space="preserve">da pandemia sobre </w:t>
+        </w:r>
+      </w:ins>
+      <w:ins w:id="576" w:author="eduardo" w:date="2022-02-23T20:34:00Z">
+        <w:r>
+          <w:t>o bem-esta</w:t>
+        </w:r>
+      </w:ins>
+      <w:ins w:id="577" w:author="eduardo" w:date="2022-02-23T20:35:00Z">
+        <w:r>
+          <w:t>r das pessoas em níveis regionais de continente e de países.</w:t>
+        </w:r>
+      </w:ins>
+    </w:p>
+    <w:p>
+      <w:pPr>
+        <w:ind w:firstLine="426"/>
+        <w:rPr>
+          <w:ins w:id="578" w:author="eduardo" w:date="2022-02-23T20:58:00Z"/>
+        </w:rPr>
+      </w:pPr>
+    </w:p>
+    <w:p>
+      <w:pPr>
+        <w:ind w:firstLine="426"/>
+        <w:rPr>
+          <w:ins w:id="579" w:author="eduardo" w:date="2022-05-04T20:43:00Z"/>
+        </w:rPr>
+      </w:pPr>
+      <w:ins w:id="580" w:author="eduardo" w:date="2022-02-23T20:58:00Z">
+        <w:r>
+          <w:rPr>
+            <w:highlight w:val="yellow"/>
+            <w:rPrChange w:id="581" w:author="eduardo" w:date="2022-02-23T20:59:00Z">
+              <w:rPr/>
+            </w:rPrChange>
+          </w:rPr>
+          <w:t xml:space="preserve">Daqui, passo a passo do desenvolvimento </w:t>
+        </w:r>
+      </w:ins>
+      <w:ins w:id="582" w:author="eduardo" w:date="2022-02-23T20:59:00Z">
+        <w:r>
+          <w:rPr>
+            <w:highlight w:val="yellow"/>
+            <w:rPrChange w:id="583" w:author="eduardo" w:date="2022-02-23T20:59:00Z">
+              <w:rPr/>
+            </w:rPrChange>
+          </w:rPr>
           <w:t>dos testes</w:t>
         </w:r>
       </w:ins>
@@ -4765,7 +5448,7 @@
       <w:pPr>
         <w:ind w:firstLine="426"/>
         <w:rPr>
-          <w:ins w:id="518" w:author="eduardo" w:date="2022-05-04T20:43:00Z"/>
+          <w:ins w:id="584" w:author="eduardo" w:date="2022-05-04T20:43:00Z"/>
         </w:rPr>
       </w:pPr>
     </w:p>
@@ -4773,22 +5456,22 @@
       <w:pPr>
         <w:ind w:firstLine="426"/>
         <w:rPr>
-          <w:ins w:id="519" w:author="eduardo" w:date="2022-05-04T20:43:00Z"/>
+          <w:ins w:id="585" w:author="eduardo" w:date="2022-05-04T20:43:00Z"/>
           <w:b/>
           <w:bCs/>
-          <w:rPrChange w:id="520" w:author="eduardo" w:date="2022-05-04T20:43:00Z">
+          <w:rPrChange w:id="586" w:author="eduardo" w:date="2022-05-04T20:43:00Z">
             <w:rPr>
-              <w:ins w:id="521" w:author="eduardo" w:date="2022-05-04T20:43:00Z"/>
+              <w:ins w:id="587" w:author="eduardo" w:date="2022-05-04T20:43:00Z"/>
             </w:rPr>
           </w:rPrChange>
         </w:rPr>
       </w:pPr>
-      <w:ins w:id="522" w:author="eduardo" w:date="2022-05-04T20:43:00Z">
+      <w:ins w:id="588" w:author="eduardo" w:date="2022-05-04T20:43:00Z">
         <w:r>
           <w:rPr>
             <w:b/>
             <w:bCs/>
-            <w:rPrChange w:id="523" w:author="eduardo" w:date="2022-05-04T20:43:00Z">
+            <w:rPrChange w:id="589" w:author="eduardo" w:date="2022-05-04T20:43:00Z">
               <w:rPr/>
             </w:rPrChange>
           </w:rPr>
@@ -4800,7 +5483,7 @@
       <w:pPr>
         <w:ind w:firstLine="426"/>
         <w:rPr>
-          <w:ins w:id="524" w:author="eduardo" w:date="2022-05-04T20:43:00Z"/>
+          <w:ins w:id="590" w:author="eduardo" w:date="2022-05-04T20:43:00Z"/>
         </w:rPr>
       </w:pPr>
     </w:p>
@@ -4808,80 +5491,80 @@
       <w:pPr>
         <w:ind w:firstLine="426"/>
         <w:rPr>
-          <w:ins w:id="525" w:author="eduardo" w:date="2022-05-04T20:43:00Z"/>
-        </w:rPr>
-      </w:pPr>
-      <w:ins w:id="526" w:author="eduardo" w:date="2022-05-04T20:43:00Z">
+          <w:ins w:id="591" w:author="eduardo" w:date="2022-05-04T20:43:00Z"/>
+        </w:rPr>
+      </w:pPr>
+      <w:ins w:id="592" w:author="eduardo" w:date="2022-05-04T20:43:00Z">
         <w:r>
           <w:t xml:space="preserve">Pergunta: </w:t>
         </w:r>
       </w:ins>
-      <w:ins w:id="527" w:author="eduardo" w:date="2022-05-04T20:44:00Z">
+      <w:ins w:id="593" w:author="eduardo" w:date="2022-05-04T20:44:00Z">
         <w:r>
           <w:t xml:space="preserve">a percepção de </w:t>
         </w:r>
       </w:ins>
-      <w:ins w:id="528" w:author="eduardo" w:date="2022-05-04T20:43:00Z">
+      <w:ins w:id="594" w:author="eduardo" w:date="2022-05-04T20:43:00Z">
         <w:r>
           <w:t>b</w:t>
         </w:r>
       </w:ins>
-      <w:ins w:id="529" w:author="eduardo" w:date="2022-05-04T20:44:00Z">
+      <w:ins w:id="595" w:author="eduardo" w:date="2022-05-04T20:44:00Z">
         <w:r>
           <w:t>em</w:t>
         </w:r>
       </w:ins>
-      <w:ins w:id="530" w:author="eduardo" w:date="2022-05-04T20:45:00Z">
+      <w:ins w:id="596" w:author="eduardo" w:date="2022-05-04T20:45:00Z">
         <w:r>
           <w:t>-</w:t>
         </w:r>
       </w:ins>
-      <w:ins w:id="531" w:author="eduardo" w:date="2022-05-04T20:44:00Z">
+      <w:ins w:id="597" w:author="eduardo" w:date="2022-05-04T20:44:00Z">
         <w:r>
           <w:t xml:space="preserve">estar muda a depender do contexto social e geográfico </w:t>
         </w:r>
       </w:ins>
-      <w:ins w:id="532" w:author="eduardo" w:date="2022-05-04T20:45:00Z">
+      <w:ins w:id="598" w:author="eduardo" w:date="2022-05-04T20:45:00Z">
         <w:r>
           <w:t>dos indivíduos durante a pandemia? Essa pergunta envolve entender</w:t>
         </w:r>
       </w:ins>
-      <w:ins w:id="533" w:author="eduardo" w:date="2022-05-04T20:47:00Z">
+      <w:ins w:id="599" w:author="eduardo" w:date="2022-05-04T20:47:00Z">
         <w:r>
           <w:t xml:space="preserve">: 1) </w:t>
         </w:r>
       </w:ins>
-      <w:ins w:id="534" w:author="eduardo" w:date="2022-05-04T20:45:00Z">
+      <w:ins w:id="600" w:author="eduardo" w:date="2022-05-04T20:45:00Z">
         <w:r>
           <w:t>se a percepção de bem-estar mudou na pandemia para cada país e</w:t>
         </w:r>
       </w:ins>
-      <w:ins w:id="535" w:author="eduardo" w:date="2022-05-04T20:47:00Z">
+      <w:ins w:id="601" w:author="eduardo" w:date="2022-05-04T20:47:00Z">
         <w:r>
           <w:t>;</w:t>
         </w:r>
       </w:ins>
-      <w:ins w:id="536" w:author="eduardo" w:date="2022-05-04T20:45:00Z">
+      <w:ins w:id="602" w:author="eduardo" w:date="2022-05-04T20:45:00Z">
         <w:r>
           <w:t xml:space="preserve"> </w:t>
         </w:r>
       </w:ins>
-      <w:ins w:id="537" w:author="eduardo" w:date="2022-05-04T20:47:00Z">
+      <w:ins w:id="603" w:author="eduardo" w:date="2022-05-04T20:47:00Z">
         <w:r>
           <w:t>2)</w:t>
         </w:r>
       </w:ins>
-      <w:ins w:id="538" w:author="eduardo" w:date="2022-05-04T20:45:00Z">
+      <w:ins w:id="604" w:author="eduardo" w:date="2022-05-04T20:45:00Z">
         <w:r>
           <w:t xml:space="preserve"> </w:t>
         </w:r>
       </w:ins>
-      <w:ins w:id="539" w:author="eduardo" w:date="2022-05-04T20:46:00Z">
+      <w:ins w:id="605" w:author="eduardo" w:date="2022-05-04T20:46:00Z">
         <w:r>
           <w:t>se as características econômicas, sociais e variáveis geográficas de cada país, que confere a cada um carac</w:t>
         </w:r>
       </w:ins>
-      <w:ins w:id="540" w:author="eduardo" w:date="2022-05-04T20:47:00Z">
+      <w:ins w:id="606" w:author="eduardo" w:date="2022-05-04T20:47:00Z">
         <w:r>
           <w:t>terísticas próprias</w:t>
         </w:r>
@@ -4889,7 +5572,7 @@
           <w:t xml:space="preserve">, impactou nessa variação </w:t>
         </w:r>
       </w:ins>
-      <w:ins w:id="541" w:author="eduardo" w:date="2022-05-04T20:48:00Z">
+      <w:ins w:id="607" w:author="eduardo" w:date="2022-05-04T20:48:00Z">
         <w:r>
           <w:t>de bem-estar. Para tal</w:t>
         </w:r>
@@ -4899,7 +5582,7 @@
       <w:pPr>
         <w:ind w:firstLine="426"/>
         <w:rPr>
-          <w:ins w:id="542" w:author="eduardo" w:date="2022-02-23T20:09:00Z"/>
+          <w:ins w:id="608" w:author="eduardo" w:date="2022-02-23T20:09:00Z"/>
         </w:rPr>
       </w:pPr>
     </w:p>
@@ -4909,7 +5592,7 @@
         <w:spacing w:line="360" w:lineRule="auto"/>
         <w:ind w:left="0"/>
         <w:rPr>
-          <w:del w:id="543" w:author="eduardo" w:date="2022-02-23T20:35:00Z"/>
+          <w:del w:id="609" w:author="eduardo" w:date="2022-02-23T20:35:00Z"/>
         </w:rPr>
       </w:pPr>
     </w:p>
@@ -4918,12 +5601,12 @@
         <w:spacing w:line="360" w:lineRule="auto"/>
         <w:ind w:firstLine="709"/>
         <w:rPr>
-          <w:del w:id="544" w:author="eduardo" w:date="2022-02-23T20:08:00Z"/>
+          <w:del w:id="610" w:author="eduardo" w:date="2022-02-23T20:08:00Z"/>
           <w:color w:val="000000"/>
         </w:rPr>
       </w:pPr>
-      <w:bookmarkStart w:id="545" w:name="_Hlk96503938"/>
-      <w:del w:id="546" w:author="eduardo" w:date="2022-02-23T20:08:00Z">
+      <w:bookmarkStart w:id="611" w:name="_Hlk96503938"/>
+      <w:del w:id="612" w:author="eduardo" w:date="2022-02-23T20:08:00Z">
         <w:r>
           <w:rPr>
             <w:color w:val="000000"/>
@@ -4932,17 +5615,17 @@
         </w:r>
       </w:del>
     </w:p>
-    <w:bookmarkEnd w:id="545"/>
+    <w:bookmarkEnd w:id="611"/>
     <w:p>
       <w:pPr>
         <w:spacing w:line="360" w:lineRule="auto"/>
         <w:ind w:firstLine="709"/>
         <w:rPr>
-          <w:del w:id="547" w:author="eduardo" w:date="2022-02-23T20:08:00Z"/>
+          <w:del w:id="613" w:author="eduardo" w:date="2022-02-23T20:08:00Z"/>
           <w:color w:val="FF0000"/>
         </w:rPr>
       </w:pPr>
-      <w:del w:id="548" w:author="eduardo" w:date="2022-02-23T20:08:00Z">
+      <w:del w:id="614" w:author="eduardo" w:date="2022-02-23T20:08:00Z">
         <w:r>
           <w:rPr>
             <w:color w:val="FF0000"/>
@@ -4962,11 +5645,11 @@
         <w:spacing w:line="360" w:lineRule="auto"/>
         <w:ind w:firstLine="709"/>
         <w:rPr>
-          <w:del w:id="549" w:author="eduardo" w:date="2022-02-23T20:08:00Z"/>
+          <w:del w:id="615" w:author="eduardo" w:date="2022-02-23T20:08:00Z"/>
           <w:color w:val="000000"/>
         </w:rPr>
       </w:pPr>
-      <w:del w:id="550" w:author="eduardo" w:date="2022-02-23T20:08:00Z">
+      <w:del w:id="616" w:author="eduardo" w:date="2022-02-23T20:08:00Z">
         <w:r>
           <w:rPr>
             <w:color w:val="000000"/>
@@ -4980,23 +5663,23 @@
         <w:spacing w:line="360" w:lineRule="auto"/>
         <w:ind w:firstLine="709"/>
         <w:rPr>
-          <w:del w:id="551" w:author="eduardo" w:date="2022-05-04T20:31:00Z"/>
+          <w:del w:id="617" w:author="eduardo" w:date="2022-05-04T20:31:00Z"/>
           <w:color w:val="000000"/>
           <w:highlight w:val="yellow"/>
-          <w:rPrChange w:id="552" w:author="Gabriela Scur Almudi" w:date="2022-02-23T10:20:00Z">
+          <w:rPrChange w:id="618" w:author="Gabriela Scur Almudi" w:date="2022-02-23T10:20:00Z">
             <w:rPr>
-              <w:del w:id="553" w:author="eduardo" w:date="2022-05-04T20:31:00Z"/>
+              <w:del w:id="619" w:author="eduardo" w:date="2022-05-04T20:31:00Z"/>
               <w:color w:val="000000"/>
             </w:rPr>
           </w:rPrChange>
         </w:rPr>
       </w:pPr>
-      <w:del w:id="554" w:author="eduardo" w:date="2022-05-04T20:31:00Z">
+      <w:del w:id="620" w:author="eduardo" w:date="2022-05-04T20:31:00Z">
         <w:r>
           <w:rPr>
             <w:color w:val="000000"/>
             <w:highlight w:val="yellow"/>
-            <w:rPrChange w:id="555" w:author="Gabriela Scur Almudi" w:date="2022-02-23T10:20:00Z">
+            <w:rPrChange w:id="621" w:author="Gabriela Scur Almudi" w:date="2022-02-23T10:20:00Z">
               <w:rPr>
                 <w:color w:val="000000"/>
               </w:rPr>
@@ -5011,16 +5694,16 @@
         <w:spacing w:line="360" w:lineRule="auto"/>
         <w:ind w:firstLine="709"/>
         <w:rPr>
-          <w:del w:id="556" w:author="eduardo" w:date="2022-05-04T20:31:00Z"/>
+          <w:del w:id="622" w:author="eduardo" w:date="2022-05-04T20:31:00Z"/>
           <w:color w:val="000000"/>
         </w:rPr>
       </w:pPr>
-      <w:del w:id="557" w:author="eduardo" w:date="2022-05-04T20:31:00Z">
+      <w:del w:id="623" w:author="eduardo" w:date="2022-05-04T20:31:00Z">
         <w:r>
           <w:rPr>
             <w:color w:val="000000"/>
             <w:highlight w:val="yellow"/>
-            <w:rPrChange w:id="558" w:author="Gabriela Scur Almudi" w:date="2022-02-23T10:20:00Z">
+            <w:rPrChange w:id="624" w:author="Gabriela Scur Almudi" w:date="2022-02-23T10:20:00Z">
               <w:rPr>
                 <w:color w:val="000000"/>
               </w:rPr>
@@ -5232,7 +5915,7 @@
         <w:spacing w:line="360" w:lineRule="auto"/>
         <w:rPr>
           <w:lang w:val="en-US"/>
-          <w:rPrChange w:id="559" w:author="Gabriela Scur Almudi" w:date="2022-02-23T10:11:00Z">
+          <w:rPrChange w:id="625" w:author="Gabriela Scur Almudi" w:date="2022-02-23T10:11:00Z">
             <w:rPr/>
           </w:rPrChange>
         </w:rPr>
@@ -5240,7 +5923,7 @@
       <w:r>
         <w:rPr>
           <w:lang w:val="en-US"/>
-          <w:rPrChange w:id="560" w:author="Gabriela Scur Almudi" w:date="2022-02-23T10:11:00Z">
+          <w:rPrChange w:id="626" w:author="Gabriela Scur Almudi" w:date="2022-02-23T10:11:00Z">
             <w:rPr/>
           </w:rPrChange>
         </w:rPr>
@@ -5302,7 +5985,6 @@
         <w:spacing w:line="360" w:lineRule="auto"/>
       </w:pPr>
       <w:r>
-        <w:lastRenderedPageBreak/>
         <w:t>healthy_life_expectancy: expectativa de vida;</w:t>
       </w:r>
     </w:p>
@@ -5357,6 +6039,7 @@
         </w:rPr>
       </w:pPr>
       <w:r>
+        <w:lastRenderedPageBreak/>
         <w:tab/>
       </w:r>
       <w:r>
@@ -5473,16 +6156,16 @@
       <w:r>
         <w:t xml:space="preserve">é que muitos deles estavam inseridos em continentes interessantes para a análise comparada, a maior parte deles advindos de continente Africano. No total, foram inseridos então 142 países, 10 macro regiões continentais e 852 linhas de </w:t>
       </w:r>
-      <w:commentRangeStart w:id="561"/>
+      <w:commentRangeStart w:id="627"/>
       <w:r>
         <w:t>observações</w:t>
       </w:r>
-      <w:commentRangeEnd w:id="561"/>
+      <w:commentRangeEnd w:id="627"/>
       <w:r>
         <w:rPr>
           <w:rStyle w:val="Refdecomentrio"/>
         </w:rPr>
-        <w:commentReference w:id="561"/>
+        <w:commentReference w:id="627"/>
       </w:r>
       <w:r>
         <w:t>.</w:t>
@@ -5529,10 +6212,9 @@
         <w:ind w:firstLine="708"/>
       </w:pPr>
       <w:r>
-        <w:lastRenderedPageBreak/>
         <w:t>O título da seção Conclusão(ões) ou Considerações Finais deve ser alinhado à esquerda e grafado em negrito. Fica a critério do aluno e do orientador a escolha de qual termo melhor se adequa ao trabalho. Esta seção deve conter frases curtas, apresentando as conclusões e inferências elaboradas a partir da discussão dos resultados. É importante que estas frases não sejam meras reproduções dos resultados, respondendo aos objetivos propostos no trabalho. Os autores não devem, em hipótese alguma, mencionar, citar ou reproduzir resultados de outros estudos na(s) conclusão(ões) ou considerações finais do TCC. Por fim, salienta-se que essa seção não deve conter tabelas ou figuras, sendo redigida</w:t>
       </w:r>
-      <w:bookmarkStart w:id="562" w:name="_Hlk66353157"/>
+      <w:bookmarkStart w:id="628" w:name="_Hlk66353157"/>
       <w:r>
         <w:t xml:space="preserve"> </w:t>
       </w:r>
@@ -5543,7 +6225,7 @@
         <w:t>.</w:t>
       </w:r>
     </w:p>
-    <w:bookmarkEnd w:id="562"/>
+    <w:bookmarkEnd w:id="628"/>
     <w:p>
       <w:pPr>
         <w:spacing w:line="360" w:lineRule="auto"/>
@@ -5558,6 +6240,7 @@
         <w:rPr>
           <w:b/>
         </w:rPr>
+        <w:lastRenderedPageBreak/>
         <w:t xml:space="preserve">Agradecimento </w:t>
       </w:r>
       <w:r>
@@ -5596,7 +6279,7 @@
           <w:b/>
         </w:rPr>
       </w:pPr>
-      <w:bookmarkStart w:id="563" w:name="_Hlk33977167"/>
+      <w:bookmarkStart w:id="629" w:name="_Hlk33977167"/>
       <w:r>
         <w:rPr>
           <w:b/>
@@ -5604,7 +6287,7 @@
         <w:t>Referências</w:t>
       </w:r>
     </w:p>
-    <w:bookmarkEnd w:id="563"/>
+    <w:bookmarkEnd w:id="629"/>
     <w:p>
       <w:pPr>
         <w:spacing w:line="360" w:lineRule="auto"/>
@@ -5713,9 +6396,9 @@
       </w:r>
     </w:p>
     <w:sectPr>
-      <w:headerReference w:type="default" r:id="rId16"/>
-      <w:footerReference w:type="default" r:id="rId17"/>
-      <w:footerReference w:type="first" r:id="rId18"/>
+      <w:headerReference w:type="default" r:id="rId21"/>
+      <w:footerReference w:type="default" r:id="rId22"/>
+      <w:footerReference w:type="first" r:id="rId23"/>
       <w:pgSz w:w="11906" w:h="16838" w:code="9"/>
       <w:pgMar w:top="1418" w:right="1418" w:bottom="1418" w:left="1418" w:header="709" w:footer="709" w:gutter="0"/>
       <w:pgNumType w:start="2"/>
@@ -5829,7 +6512,7 @@
       </w:r>
     </w:p>
   </w:comment>
-  <w:comment w:id="561" w:author="Gabriela Scur Almudi" w:date="2022-02-23T10:24:00Z" w:initials="GS">
+  <w:comment w:id="627" w:author="Gabriela Scur Almudi" w:date="2022-02-23T10:24:00Z" w:initials="GS">
     <w:p>
       <w:pPr>
         <w:pStyle w:val="Textodecomentrio"/>
@@ -6545,8 +7228,8 @@
         <w:szCs w:val="17"/>
       </w:rPr>
     </w:pPr>
-    <w:bookmarkStart w:id="564" w:name="_Hlk33913842"/>
-    <w:bookmarkStart w:id="565" w:name="_Hlk33913843"/>
+    <w:bookmarkStart w:id="630" w:name="_Hlk33913842"/>
+    <w:bookmarkStart w:id="631" w:name="_Hlk33913843"/>
     <w:r>
       <w:rPr>
         <w:noProof/>
@@ -6736,8 +7419,8 @@
       <w:tab/>
     </w:r>
   </w:p>
-  <w:bookmarkEnd w:id="564"/>
-  <w:bookmarkEnd w:id="565"/>
+  <w:bookmarkEnd w:id="630"/>
+  <w:bookmarkEnd w:id="631"/>
   <w:p>
     <w:pPr>
       <w:pStyle w:val="Cabealho"/>

</xml_diff>